<commit_message>
Update events - 1st response course - GPH events Add event - INTOPS selection day Update Noticeboard for MK theatre Update resource link for Declaration of interest form
</commit_message>
<xml_diff>
--- a/assets/docs/mktheatre-show-overview.docx
+++ b/assets/docs/mktheatre-show-overview.docx
@@ -1,6 +1,6 @@
 
 <file path=word/document.xml><?xml version="1.0" encoding="utf-8"?>
-<w:document xmlns:wpc="http://schemas.microsoft.com/office/word/2010/wordprocessingCanvas" xmlns:mc="http://schemas.openxmlformats.org/markup-compatibility/2006" xmlns:o="urn:schemas-microsoft-com:office:office" xmlns:r="http://schemas.openxmlformats.org/officeDocument/2006/relationships" xmlns:m="http://schemas.openxmlformats.org/officeDocument/2006/math" xmlns:v="urn:schemas-microsoft-com:vml" xmlns:wp14="http://schemas.microsoft.com/office/word/2010/wordprocessingDrawing" xmlns:wp="http://schemas.openxmlformats.org/drawingml/2006/wordprocessingDrawing" xmlns:w10="urn:schemas-microsoft-com:office:word" xmlns:w="http://schemas.openxmlformats.org/wordprocessingml/2006/main" xmlns:w14="http://schemas.microsoft.com/office/word/2010/wordml" xmlns:w15="http://schemas.microsoft.com/office/word/2012/wordml" xmlns:wpg="http://schemas.microsoft.com/office/word/2010/wordprocessingGroup" xmlns:wpi="http://schemas.microsoft.com/office/word/2010/wordprocessingInk" xmlns:wne="http://schemas.microsoft.com/office/word/2006/wordml" xmlns:wps="http://schemas.microsoft.com/office/word/2010/wordprocessingShape" mc:Ignorable="w14 w15 wp14">
+<w:document xmlns:wpc="http://schemas.microsoft.com/office/word/2010/wordprocessingCanvas" xmlns:cx="http://schemas.microsoft.com/office/drawing/2014/chartex" xmlns:cx1="http://schemas.microsoft.com/office/drawing/2015/9/8/chartex" xmlns:cx2="http://schemas.microsoft.com/office/drawing/2015/10/21/chartex" xmlns:cx3="http://schemas.microsoft.com/office/drawing/2016/5/9/chartex" xmlns:cx4="http://schemas.microsoft.com/office/drawing/2016/5/10/chartex" xmlns:cx5="http://schemas.microsoft.com/office/drawing/2016/5/11/chartex" xmlns:cx6="http://schemas.microsoft.com/office/drawing/2016/5/12/chartex" xmlns:cx7="http://schemas.microsoft.com/office/drawing/2016/5/13/chartex" xmlns:cx8="http://schemas.microsoft.com/office/drawing/2016/5/14/chartex" xmlns:mc="http://schemas.openxmlformats.org/markup-compatibility/2006" xmlns:aink="http://schemas.microsoft.com/office/drawing/2016/ink" xmlns:am3d="http://schemas.microsoft.com/office/drawing/2017/model3d" xmlns:o="urn:schemas-microsoft-com:office:office" xmlns:r="http://schemas.openxmlformats.org/officeDocument/2006/relationships" xmlns:m="http://schemas.openxmlformats.org/officeDocument/2006/math" xmlns:v="urn:schemas-microsoft-com:vml" xmlns:wp14="http://schemas.microsoft.com/office/word/2010/wordprocessingDrawing" xmlns:wp="http://schemas.openxmlformats.org/drawingml/2006/wordprocessingDrawing" xmlns:w10="urn:schemas-microsoft-com:office:word" xmlns:w="http://schemas.openxmlformats.org/wordprocessingml/2006/main" xmlns:w14="http://schemas.microsoft.com/office/word/2010/wordml" xmlns:w15="http://schemas.microsoft.com/office/word/2012/wordml" xmlns:w16cex="http://schemas.microsoft.com/office/word/2018/wordml/cex" xmlns:w16cid="http://schemas.microsoft.com/office/word/2016/wordml/cid" xmlns:w16="http://schemas.microsoft.com/office/word/2018/wordml" xmlns:w16sdtdh="http://schemas.microsoft.com/office/word/2020/wordml/sdtdatahash" xmlns:w16se="http://schemas.microsoft.com/office/word/2015/wordml/symex" xmlns:wpg="http://schemas.microsoft.com/office/word/2010/wordprocessingGroup" xmlns:wpi="http://schemas.microsoft.com/office/word/2010/wordprocessingInk" xmlns:wne="http://schemas.microsoft.com/office/word/2006/wordml" xmlns:wps="http://schemas.microsoft.com/office/word/2010/wordprocessingShape" mc:Ignorable="w14 w15 w16se w16cid w16 w16cex w16sdtdh wp14">
   <w:body>
     <w:p/>
     <w:p>
@@ -22,4149 +22,6 @@
         <w:t>MILTON KEYNES THEATRE</w:t>
       </w:r>
     </w:p>
-    <w:p/>
-    <w:p/>
-    <w:p/>
-    <w:tbl>
-      <w:tblPr>
-        <w:tblW w:w="0" w:type="auto"/>
-        <w:jc w:val="center"/>
-        <w:tblBorders>
-          <w:top w:val="single" w:sz="4" w:space="0" w:color="000000"/>
-          <w:left w:val="single" w:sz="4" w:space="0" w:color="000000"/>
-          <w:bottom w:val="single" w:sz="4" w:space="0" w:color="000000"/>
-          <w:right w:val="single" w:sz="4" w:space="0" w:color="000000"/>
-        </w:tblBorders>
-        <w:tblCellMar>
-          <w:left w:w="0" w:type="dxa"/>
-          <w:right w:w="0" w:type="dxa"/>
-        </w:tblCellMar>
-        <w:tblLook w:val="04A0" w:firstRow="1" w:lastRow="0" w:firstColumn="1" w:lastColumn="0" w:noHBand="0" w:noVBand="1"/>
-      </w:tblPr>
-      <w:tblGrid>
-        <w:gridCol w:w="3005"/>
-        <w:gridCol w:w="3005"/>
-        <w:gridCol w:w="3006"/>
-      </w:tblGrid>
-      <w:tr>
-        <w:trPr>
-          <w:jc w:val="center"/>
-        </w:trPr>
-        <w:tc>
-          <w:tcPr>
-            <w:tcW w:w="3005" w:type="dxa"/>
-            <w:tcBorders>
-              <w:bottom w:val="single" w:sz="4" w:space="0" w:color="000000"/>
-              <w:right w:val="single" w:sz="4" w:space="0" w:color="000000"/>
-            </w:tcBorders>
-            <w:tcMar>
-              <w:top w:w="8" w:type="dxa"/>
-              <w:left w:w="108" w:type="dxa"/>
-              <w:bottom w:w="8" w:type="dxa"/>
-              <w:right w:w="108" w:type="dxa"/>
-            </w:tcMar>
-            <w:hideMark/>
-          </w:tcPr>
-          <w:p>
-            <w:pPr>
-              <w:spacing w:after="160" w:line="259" w:lineRule="auto"/>
-              <w:rPr>
-                <w:color w:val="000000"/>
-                <w:sz w:val="22"/>
-                <w:szCs w:val="22"/>
-              </w:rPr>
-            </w:pPr>
-            <w:r>
-              <w:rPr>
-                <w:rFonts w:ascii="Century Gothic" w:eastAsia="Century Gothic" w:hAnsi="Century Gothic" w:cs="Century Gothic"/>
-                <w:b/>
-                <w:bCs/>
-                <w:color w:val="000000"/>
-                <w:sz w:val="22"/>
-                <w:szCs w:val="22"/>
-              </w:rPr>
-              <w:t>Show 2021</w:t>
-            </w:r>
-          </w:p>
-        </w:tc>
-        <w:tc>
-          <w:tcPr>
-            <w:tcW w:w="3005" w:type="dxa"/>
-            <w:tcBorders>
-              <w:left w:val="single" w:sz="4" w:space="0" w:color="000000"/>
-              <w:bottom w:val="single" w:sz="4" w:space="0" w:color="000000"/>
-              <w:right w:val="single" w:sz="4" w:space="0" w:color="000000"/>
-            </w:tcBorders>
-            <w:tcMar>
-              <w:top w:w="8" w:type="dxa"/>
-              <w:left w:w="108" w:type="dxa"/>
-              <w:bottom w:w="8" w:type="dxa"/>
-              <w:right w:w="108" w:type="dxa"/>
-            </w:tcMar>
-            <w:hideMark/>
-          </w:tcPr>
-          <w:p>
-            <w:pPr>
-              <w:spacing w:after="160" w:line="259" w:lineRule="auto"/>
-              <w:rPr>
-                <w:color w:val="000000"/>
-                <w:sz w:val="22"/>
-                <w:szCs w:val="22"/>
-              </w:rPr>
-            </w:pPr>
-            <w:r>
-              <w:rPr>
-                <w:rFonts w:ascii="Century Gothic" w:eastAsia="Century Gothic" w:hAnsi="Century Gothic" w:cs="Century Gothic"/>
-                <w:b/>
-                <w:bCs/>
-                <w:color w:val="000000"/>
-                <w:sz w:val="22"/>
-                <w:szCs w:val="22"/>
-              </w:rPr>
-              <w:t>Dates</w:t>
-            </w:r>
-          </w:p>
-        </w:tc>
-        <w:tc>
-          <w:tcPr>
-            <w:tcW w:w="3006" w:type="dxa"/>
-            <w:tcBorders>
-              <w:left w:val="single" w:sz="4" w:space="0" w:color="000000"/>
-              <w:bottom w:val="single" w:sz="4" w:space="0" w:color="000000"/>
-            </w:tcBorders>
-            <w:tcMar>
-              <w:top w:w="8" w:type="dxa"/>
-              <w:left w:w="108" w:type="dxa"/>
-              <w:bottom w:w="8" w:type="dxa"/>
-              <w:right w:w="108" w:type="dxa"/>
-            </w:tcMar>
-            <w:hideMark/>
-          </w:tcPr>
-          <w:p>
-            <w:pPr>
-              <w:spacing w:after="160" w:line="259" w:lineRule="auto"/>
-              <w:rPr>
-                <w:color w:val="000000"/>
-                <w:sz w:val="22"/>
-                <w:szCs w:val="22"/>
-              </w:rPr>
-            </w:pPr>
-            <w:r>
-              <w:rPr>
-                <w:rFonts w:ascii="Century Gothic" w:eastAsia="Century Gothic" w:hAnsi="Century Gothic" w:cs="Century Gothic"/>
-                <w:b/>
-                <w:bCs/>
-                <w:color w:val="000000"/>
-                <w:sz w:val="22"/>
-                <w:szCs w:val="22"/>
-              </w:rPr>
-              <w:t>Midweek matinee</w:t>
-            </w:r>
-          </w:p>
-        </w:tc>
-      </w:tr>
-      <w:tr>
-        <w:trPr>
-          <w:jc w:val="center"/>
-        </w:trPr>
-        <w:tc>
-          <w:tcPr>
-            <w:tcW w:w="3005" w:type="dxa"/>
-            <w:tcBorders>
-              <w:top w:val="single" w:sz="4" w:space="0" w:color="000000"/>
-              <w:bottom w:val="single" w:sz="4" w:space="0" w:color="000000"/>
-              <w:right w:val="single" w:sz="4" w:space="0" w:color="000000"/>
-            </w:tcBorders>
-            <w:tcMar>
-              <w:top w:w="8" w:type="dxa"/>
-              <w:left w:w="108" w:type="dxa"/>
-              <w:bottom w:w="8" w:type="dxa"/>
-              <w:right w:w="108" w:type="dxa"/>
-            </w:tcMar>
-            <w:hideMark/>
-          </w:tcPr>
-          <w:p>
-            <w:pPr>
-              <w:spacing w:after="160" w:line="259" w:lineRule="auto"/>
-              <w:rPr>
-                <w:color w:val="000000"/>
-                <w:sz w:val="22"/>
-                <w:szCs w:val="22"/>
-              </w:rPr>
-            </w:pPr>
-            <w:bookmarkStart w:id="0" w:name="_GoBack"/>
-            <w:bookmarkEnd w:id="0"/>
-            <w:r>
-              <w:rPr>
-                <w:rFonts w:ascii="Century Gothic" w:eastAsia="Century Gothic" w:hAnsi="Century Gothic" w:cs="Century Gothic"/>
-                <w:color w:val="000000"/>
-                <w:sz w:val="22"/>
-                <w:szCs w:val="22"/>
-              </w:rPr>
-              <w:t>Looking Good Dead</w:t>
-            </w:r>
-          </w:p>
-        </w:tc>
-        <w:tc>
-          <w:tcPr>
-            <w:tcW w:w="3005" w:type="dxa"/>
-            <w:tcBorders>
-              <w:top w:val="single" w:sz="4" w:space="0" w:color="000000"/>
-              <w:left w:val="single" w:sz="4" w:space="0" w:color="000000"/>
-              <w:bottom w:val="single" w:sz="4" w:space="0" w:color="000000"/>
-              <w:right w:val="single" w:sz="4" w:space="0" w:color="000000"/>
-            </w:tcBorders>
-            <w:tcMar>
-              <w:top w:w="8" w:type="dxa"/>
-              <w:left w:w="108" w:type="dxa"/>
-              <w:bottom w:w="8" w:type="dxa"/>
-              <w:right w:w="108" w:type="dxa"/>
-            </w:tcMar>
-            <w:hideMark/>
-          </w:tcPr>
-          <w:p>
-            <w:pPr>
-              <w:spacing w:after="160" w:line="259" w:lineRule="auto"/>
-              <w:rPr>
-                <w:color w:val="000000"/>
-                <w:sz w:val="22"/>
-                <w:szCs w:val="22"/>
-              </w:rPr>
-            </w:pPr>
-            <w:r>
-              <w:rPr>
-                <w:rFonts w:ascii="Century Gothic" w:eastAsia="Century Gothic" w:hAnsi="Century Gothic" w:cs="Century Gothic"/>
-                <w:color w:val="000000"/>
-                <w:sz w:val="22"/>
-                <w:szCs w:val="22"/>
-              </w:rPr>
-              <w:t>Tue 17</w:t>
-            </w:r>
-            <w:r>
-              <w:rPr>
-                <w:rFonts w:ascii="Century Gothic" w:eastAsia="Century Gothic" w:hAnsi="Century Gothic" w:cs="Century Gothic"/>
-                <w:color w:val="000000"/>
-                <w:sz w:val="22"/>
-                <w:szCs w:val="22"/>
-              </w:rPr>
-              <w:t xml:space="preserve"> – Sat 21 Aug</w:t>
-            </w:r>
-          </w:p>
-        </w:tc>
-        <w:tc>
-          <w:tcPr>
-            <w:tcW w:w="3006" w:type="dxa"/>
-            <w:tcBorders>
-              <w:top w:val="single" w:sz="4" w:space="0" w:color="000000"/>
-              <w:left w:val="single" w:sz="4" w:space="0" w:color="000000"/>
-              <w:bottom w:val="single" w:sz="4" w:space="0" w:color="000000"/>
-            </w:tcBorders>
-            <w:tcMar>
-              <w:top w:w="8" w:type="dxa"/>
-              <w:left w:w="108" w:type="dxa"/>
-              <w:bottom w:w="8" w:type="dxa"/>
-              <w:right w:w="108" w:type="dxa"/>
-            </w:tcMar>
-            <w:hideMark/>
-          </w:tcPr>
-          <w:p>
-            <w:pPr>
-              <w:spacing w:after="160" w:line="259" w:lineRule="auto"/>
-              <w:rPr>
-                <w:color w:val="000000"/>
-                <w:sz w:val="22"/>
-                <w:szCs w:val="22"/>
-              </w:rPr>
-            </w:pPr>
-            <w:r>
-              <w:rPr>
-                <w:rFonts w:ascii="Century Gothic" w:eastAsia="Century Gothic" w:hAnsi="Century Gothic" w:cs="Century Gothic"/>
-                <w:color w:val="000000"/>
-                <w:sz w:val="22"/>
-                <w:szCs w:val="22"/>
-              </w:rPr>
-              <w:t>Wed 2.30</w:t>
-            </w:r>
-          </w:p>
-        </w:tc>
-      </w:tr>
-      <w:tr>
-        <w:trPr>
-          <w:jc w:val="center"/>
-        </w:trPr>
-        <w:tc>
-          <w:tcPr>
-            <w:tcW w:w="3005" w:type="dxa"/>
-            <w:tcBorders>
-              <w:top w:val="single" w:sz="4" w:space="0" w:color="000000"/>
-              <w:bottom w:val="single" w:sz="4" w:space="0" w:color="000000"/>
-              <w:right w:val="single" w:sz="4" w:space="0" w:color="000000"/>
-            </w:tcBorders>
-            <w:tcMar>
-              <w:top w:w="8" w:type="dxa"/>
-              <w:left w:w="108" w:type="dxa"/>
-              <w:bottom w:w="8" w:type="dxa"/>
-              <w:right w:w="108" w:type="dxa"/>
-            </w:tcMar>
-            <w:hideMark/>
-          </w:tcPr>
-          <w:p>
-            <w:pPr>
-              <w:spacing w:after="160" w:line="259" w:lineRule="auto"/>
-              <w:rPr>
-                <w:color w:val="000000"/>
-                <w:sz w:val="22"/>
-                <w:szCs w:val="22"/>
-              </w:rPr>
-            </w:pPr>
-            <w:r>
-              <w:rPr>
-                <w:rFonts w:ascii="Century Gothic" w:eastAsia="Century Gothic" w:hAnsi="Century Gothic" w:cs="Century Gothic"/>
-                <w:color w:val="000000"/>
-                <w:sz w:val="22"/>
-                <w:szCs w:val="22"/>
-              </w:rPr>
-              <w:t>Grease</w:t>
-            </w:r>
-          </w:p>
-        </w:tc>
-        <w:tc>
-          <w:tcPr>
-            <w:tcW w:w="3005" w:type="dxa"/>
-            <w:tcBorders>
-              <w:top w:val="single" w:sz="4" w:space="0" w:color="000000"/>
-              <w:left w:val="single" w:sz="4" w:space="0" w:color="000000"/>
-              <w:bottom w:val="single" w:sz="4" w:space="0" w:color="000000"/>
-              <w:right w:val="single" w:sz="4" w:space="0" w:color="000000"/>
-            </w:tcBorders>
-            <w:tcMar>
-              <w:top w:w="8" w:type="dxa"/>
-              <w:left w:w="108" w:type="dxa"/>
-              <w:bottom w:w="8" w:type="dxa"/>
-              <w:right w:w="108" w:type="dxa"/>
-            </w:tcMar>
-            <w:hideMark/>
-          </w:tcPr>
-          <w:p>
-            <w:pPr>
-              <w:spacing w:after="160" w:line="259" w:lineRule="auto"/>
-              <w:rPr>
-                <w:color w:val="000000"/>
-                <w:sz w:val="22"/>
-                <w:szCs w:val="22"/>
-              </w:rPr>
-            </w:pPr>
-            <w:r>
-              <w:rPr>
-                <w:rFonts w:ascii="Century Gothic" w:eastAsia="Century Gothic" w:hAnsi="Century Gothic" w:cs="Century Gothic"/>
-                <w:color w:val="000000"/>
-                <w:sz w:val="22"/>
-                <w:szCs w:val="22"/>
-              </w:rPr>
-              <w:t>Mon 23 – Sat 28 Aug</w:t>
-            </w:r>
-          </w:p>
-        </w:tc>
-        <w:tc>
-          <w:tcPr>
-            <w:tcW w:w="3006" w:type="dxa"/>
-            <w:tcBorders>
-              <w:top w:val="single" w:sz="4" w:space="0" w:color="000000"/>
-              <w:left w:val="single" w:sz="4" w:space="0" w:color="000000"/>
-              <w:bottom w:val="single" w:sz="4" w:space="0" w:color="000000"/>
-            </w:tcBorders>
-            <w:tcMar>
-              <w:top w:w="8" w:type="dxa"/>
-              <w:left w:w="108" w:type="dxa"/>
-              <w:bottom w:w="8" w:type="dxa"/>
-              <w:right w:w="108" w:type="dxa"/>
-            </w:tcMar>
-            <w:hideMark/>
-          </w:tcPr>
-          <w:p>
-            <w:pPr>
-              <w:spacing w:after="160" w:line="259" w:lineRule="auto"/>
-              <w:rPr>
-                <w:color w:val="000000"/>
-                <w:sz w:val="22"/>
-                <w:szCs w:val="22"/>
-              </w:rPr>
-            </w:pPr>
-            <w:r>
-              <w:rPr>
-                <w:rFonts w:ascii="Century Gothic" w:eastAsia="Century Gothic" w:hAnsi="Century Gothic" w:cs="Century Gothic"/>
-                <w:color w:val="000000"/>
-                <w:sz w:val="22"/>
-                <w:szCs w:val="22"/>
-              </w:rPr>
-              <w:t>Wed 2.30</w:t>
-            </w:r>
-          </w:p>
-        </w:tc>
-      </w:tr>
-      <w:tr>
-        <w:trPr>
-          <w:jc w:val="center"/>
-        </w:trPr>
-        <w:tc>
-          <w:tcPr>
-            <w:tcW w:w="3005" w:type="dxa"/>
-            <w:tcBorders>
-              <w:top w:val="single" w:sz="4" w:space="0" w:color="000000"/>
-              <w:bottom w:val="single" w:sz="4" w:space="0" w:color="000000"/>
-              <w:right w:val="single" w:sz="4" w:space="0" w:color="000000"/>
-            </w:tcBorders>
-            <w:tcMar>
-              <w:top w:w="8" w:type="dxa"/>
-              <w:left w:w="108" w:type="dxa"/>
-              <w:bottom w:w="8" w:type="dxa"/>
-              <w:right w:w="108" w:type="dxa"/>
-            </w:tcMar>
-            <w:hideMark/>
-          </w:tcPr>
-          <w:p>
-            <w:pPr>
-              <w:spacing w:after="160" w:line="259" w:lineRule="auto"/>
-              <w:rPr>
-                <w:color w:val="000000"/>
-                <w:sz w:val="22"/>
-                <w:szCs w:val="22"/>
-              </w:rPr>
-            </w:pPr>
-            <w:r>
-              <w:rPr>
-                <w:rFonts w:ascii="Century Gothic" w:eastAsia="Century Gothic" w:hAnsi="Century Gothic" w:cs="Century Gothic"/>
-                <w:color w:val="000000"/>
-                <w:sz w:val="22"/>
-                <w:szCs w:val="22"/>
-              </w:rPr>
-              <w:t>The Glenn Miller Orchestra</w:t>
-            </w:r>
-          </w:p>
-        </w:tc>
-        <w:tc>
-          <w:tcPr>
-            <w:tcW w:w="3005" w:type="dxa"/>
-            <w:tcBorders>
-              <w:top w:val="single" w:sz="4" w:space="0" w:color="000000"/>
-              <w:left w:val="single" w:sz="4" w:space="0" w:color="000000"/>
-              <w:bottom w:val="single" w:sz="4" w:space="0" w:color="000000"/>
-              <w:right w:val="single" w:sz="4" w:space="0" w:color="000000"/>
-            </w:tcBorders>
-            <w:tcMar>
-              <w:top w:w="8" w:type="dxa"/>
-              <w:left w:w="108" w:type="dxa"/>
-              <w:bottom w:w="8" w:type="dxa"/>
-              <w:right w:w="108" w:type="dxa"/>
-            </w:tcMar>
-            <w:hideMark/>
-          </w:tcPr>
-          <w:p>
-            <w:pPr>
-              <w:spacing w:after="160" w:line="259" w:lineRule="auto"/>
-              <w:rPr>
-                <w:color w:val="000000"/>
-                <w:sz w:val="22"/>
-                <w:szCs w:val="22"/>
-              </w:rPr>
-            </w:pPr>
-            <w:r>
-              <w:rPr>
-                <w:rFonts w:ascii="Century Gothic" w:eastAsia="Century Gothic" w:hAnsi="Century Gothic" w:cs="Century Gothic"/>
-                <w:color w:val="000000"/>
-                <w:sz w:val="22"/>
-                <w:szCs w:val="22"/>
-              </w:rPr>
-              <w:t>Sun 29 Aug</w:t>
-            </w:r>
-          </w:p>
-        </w:tc>
-        <w:tc>
-          <w:tcPr>
-            <w:tcW w:w="3006" w:type="dxa"/>
-            <w:tcBorders>
-              <w:top w:val="single" w:sz="4" w:space="0" w:color="000000"/>
-              <w:left w:val="single" w:sz="4" w:space="0" w:color="000000"/>
-              <w:bottom w:val="single" w:sz="4" w:space="0" w:color="000000"/>
-            </w:tcBorders>
-            <w:tcMar>
-              <w:top w:w="8" w:type="dxa"/>
-              <w:left w:w="108" w:type="dxa"/>
-              <w:bottom w:w="8" w:type="dxa"/>
-              <w:right w:w="108" w:type="dxa"/>
-            </w:tcMar>
-          </w:tcPr>
-          <w:p>
-            <w:pPr>
-              <w:spacing w:after="160" w:line="259" w:lineRule="auto"/>
-              <w:rPr>
-                <w:color w:val="000000"/>
-                <w:sz w:val="22"/>
-                <w:szCs w:val="22"/>
-              </w:rPr>
-            </w:pPr>
-          </w:p>
-        </w:tc>
-      </w:tr>
-      <w:tr>
-        <w:trPr>
-          <w:jc w:val="center"/>
-        </w:trPr>
-        <w:tc>
-          <w:tcPr>
-            <w:tcW w:w="3005" w:type="dxa"/>
-            <w:tcBorders>
-              <w:top w:val="single" w:sz="4" w:space="0" w:color="000000"/>
-              <w:bottom w:val="single" w:sz="4" w:space="0" w:color="000000"/>
-              <w:right w:val="single" w:sz="4" w:space="0" w:color="000000"/>
-            </w:tcBorders>
-            <w:tcMar>
-              <w:top w:w="8" w:type="dxa"/>
-              <w:left w:w="108" w:type="dxa"/>
-              <w:bottom w:w="8" w:type="dxa"/>
-              <w:right w:w="108" w:type="dxa"/>
-            </w:tcMar>
-            <w:hideMark/>
-          </w:tcPr>
-          <w:p>
-            <w:pPr>
-              <w:spacing w:after="160" w:line="259" w:lineRule="auto"/>
-              <w:rPr>
-                <w:color w:val="000000"/>
-                <w:sz w:val="22"/>
-                <w:szCs w:val="22"/>
-              </w:rPr>
-            </w:pPr>
-            <w:r>
-              <w:rPr>
-                <w:rFonts w:ascii="Century Gothic" w:eastAsia="Century Gothic" w:hAnsi="Century Gothic" w:cs="Century Gothic"/>
-                <w:color w:val="000000"/>
-                <w:sz w:val="22"/>
-                <w:szCs w:val="22"/>
-              </w:rPr>
-              <w:t>Bowie Experience</w:t>
-            </w:r>
-          </w:p>
-        </w:tc>
-        <w:tc>
-          <w:tcPr>
-            <w:tcW w:w="3005" w:type="dxa"/>
-            <w:tcBorders>
-              <w:top w:val="single" w:sz="4" w:space="0" w:color="000000"/>
-              <w:left w:val="single" w:sz="4" w:space="0" w:color="000000"/>
-              <w:bottom w:val="single" w:sz="4" w:space="0" w:color="000000"/>
-              <w:right w:val="single" w:sz="4" w:space="0" w:color="000000"/>
-            </w:tcBorders>
-            <w:tcMar>
-              <w:top w:w="8" w:type="dxa"/>
-              <w:left w:w="108" w:type="dxa"/>
-              <w:bottom w:w="8" w:type="dxa"/>
-              <w:right w:w="108" w:type="dxa"/>
-            </w:tcMar>
-            <w:hideMark/>
-          </w:tcPr>
-          <w:p>
-            <w:pPr>
-              <w:spacing w:after="160" w:line="259" w:lineRule="auto"/>
-              <w:rPr>
-                <w:color w:val="000000"/>
-                <w:sz w:val="22"/>
-                <w:szCs w:val="22"/>
-              </w:rPr>
-            </w:pPr>
-            <w:r>
-              <w:rPr>
-                <w:rFonts w:ascii="Century Gothic" w:eastAsia="Century Gothic" w:hAnsi="Century Gothic" w:cs="Century Gothic"/>
-                <w:color w:val="000000"/>
-                <w:sz w:val="22"/>
-                <w:szCs w:val="22"/>
-              </w:rPr>
-              <w:t>Sun 5 Sep</w:t>
-            </w:r>
-          </w:p>
-        </w:tc>
-        <w:tc>
-          <w:tcPr>
-            <w:tcW w:w="3006" w:type="dxa"/>
-            <w:tcBorders>
-              <w:top w:val="single" w:sz="4" w:space="0" w:color="000000"/>
-              <w:left w:val="single" w:sz="4" w:space="0" w:color="000000"/>
-              <w:bottom w:val="single" w:sz="4" w:space="0" w:color="000000"/>
-            </w:tcBorders>
-            <w:tcMar>
-              <w:top w:w="8" w:type="dxa"/>
-              <w:left w:w="108" w:type="dxa"/>
-              <w:bottom w:w="8" w:type="dxa"/>
-              <w:right w:w="108" w:type="dxa"/>
-            </w:tcMar>
-          </w:tcPr>
-          <w:p>
-            <w:pPr>
-              <w:spacing w:after="160" w:line="259" w:lineRule="auto"/>
-              <w:rPr>
-                <w:color w:val="000000"/>
-                <w:sz w:val="22"/>
-                <w:szCs w:val="22"/>
-              </w:rPr>
-            </w:pPr>
-          </w:p>
-        </w:tc>
-      </w:tr>
-      <w:tr>
-        <w:trPr>
-          <w:jc w:val="center"/>
-        </w:trPr>
-        <w:tc>
-          <w:tcPr>
-            <w:tcW w:w="3005" w:type="dxa"/>
-            <w:tcBorders>
-              <w:top w:val="single" w:sz="4" w:space="0" w:color="000000"/>
-              <w:bottom w:val="single" w:sz="4" w:space="0" w:color="000000"/>
-              <w:right w:val="single" w:sz="4" w:space="0" w:color="000000"/>
-            </w:tcBorders>
-            <w:tcMar>
-              <w:top w:w="8" w:type="dxa"/>
-              <w:left w:w="108" w:type="dxa"/>
-              <w:bottom w:w="8" w:type="dxa"/>
-              <w:right w:w="108" w:type="dxa"/>
-            </w:tcMar>
-            <w:hideMark/>
-          </w:tcPr>
-          <w:p>
-            <w:pPr>
-              <w:spacing w:after="160" w:line="259" w:lineRule="auto"/>
-              <w:rPr>
-                <w:color w:val="000000"/>
-                <w:sz w:val="22"/>
-                <w:szCs w:val="22"/>
-              </w:rPr>
-            </w:pPr>
-            <w:r>
-              <w:rPr>
-                <w:rFonts w:ascii="Century Gothic" w:eastAsia="Century Gothic" w:hAnsi="Century Gothic" w:cs="Century Gothic"/>
-                <w:color w:val="000000"/>
-                <w:sz w:val="22"/>
-                <w:szCs w:val="22"/>
-              </w:rPr>
-              <w:t>You Win Again</w:t>
-            </w:r>
-          </w:p>
-        </w:tc>
-        <w:tc>
-          <w:tcPr>
-            <w:tcW w:w="3005" w:type="dxa"/>
-            <w:tcBorders>
-              <w:top w:val="single" w:sz="4" w:space="0" w:color="000000"/>
-              <w:left w:val="single" w:sz="4" w:space="0" w:color="000000"/>
-              <w:bottom w:val="single" w:sz="4" w:space="0" w:color="000000"/>
-              <w:right w:val="single" w:sz="4" w:space="0" w:color="000000"/>
-            </w:tcBorders>
-            <w:tcMar>
-              <w:top w:w="8" w:type="dxa"/>
-              <w:left w:w="108" w:type="dxa"/>
-              <w:bottom w:w="8" w:type="dxa"/>
-              <w:right w:w="108" w:type="dxa"/>
-            </w:tcMar>
-            <w:hideMark/>
-          </w:tcPr>
-          <w:p>
-            <w:pPr>
-              <w:spacing w:after="160" w:line="259" w:lineRule="auto"/>
-              <w:rPr>
-                <w:color w:val="000000"/>
-                <w:sz w:val="22"/>
-                <w:szCs w:val="22"/>
-              </w:rPr>
-            </w:pPr>
-            <w:r>
-              <w:rPr>
-                <w:rFonts w:ascii="Century Gothic" w:eastAsia="Century Gothic" w:hAnsi="Century Gothic" w:cs="Century Gothic"/>
-                <w:color w:val="000000"/>
-                <w:sz w:val="22"/>
-                <w:szCs w:val="22"/>
-              </w:rPr>
-              <w:t>Mon 6 Sep</w:t>
-            </w:r>
-          </w:p>
-        </w:tc>
-        <w:tc>
-          <w:tcPr>
-            <w:tcW w:w="3006" w:type="dxa"/>
-            <w:tcBorders>
-              <w:top w:val="single" w:sz="4" w:space="0" w:color="000000"/>
-              <w:left w:val="single" w:sz="4" w:space="0" w:color="000000"/>
-              <w:bottom w:val="single" w:sz="4" w:space="0" w:color="000000"/>
-            </w:tcBorders>
-            <w:tcMar>
-              <w:top w:w="8" w:type="dxa"/>
-              <w:left w:w="108" w:type="dxa"/>
-              <w:bottom w:w="8" w:type="dxa"/>
-              <w:right w:w="108" w:type="dxa"/>
-            </w:tcMar>
-          </w:tcPr>
-          <w:p>
-            <w:pPr>
-              <w:spacing w:after="160" w:line="259" w:lineRule="auto"/>
-              <w:rPr>
-                <w:color w:val="000000"/>
-                <w:sz w:val="22"/>
-                <w:szCs w:val="22"/>
-              </w:rPr>
-            </w:pPr>
-          </w:p>
-        </w:tc>
-      </w:tr>
-      <w:tr>
-        <w:trPr>
-          <w:jc w:val="center"/>
-        </w:trPr>
-        <w:tc>
-          <w:tcPr>
-            <w:tcW w:w="3005" w:type="dxa"/>
-            <w:tcBorders>
-              <w:top w:val="single" w:sz="4" w:space="0" w:color="000000"/>
-              <w:bottom w:val="single" w:sz="4" w:space="0" w:color="000000"/>
-              <w:right w:val="single" w:sz="4" w:space="0" w:color="000000"/>
-            </w:tcBorders>
-            <w:tcMar>
-              <w:top w:w="8" w:type="dxa"/>
-              <w:left w:w="108" w:type="dxa"/>
-              <w:bottom w:w="8" w:type="dxa"/>
-              <w:right w:w="108" w:type="dxa"/>
-            </w:tcMar>
-            <w:hideMark/>
-          </w:tcPr>
-          <w:p>
-            <w:pPr>
-              <w:spacing w:after="160" w:line="259" w:lineRule="auto"/>
-              <w:rPr>
-                <w:color w:val="000000"/>
-                <w:sz w:val="22"/>
-                <w:szCs w:val="22"/>
-              </w:rPr>
-            </w:pPr>
-            <w:r>
-              <w:rPr>
-                <w:rFonts w:ascii="Century Gothic" w:eastAsia="Century Gothic" w:hAnsi="Century Gothic" w:cs="Century Gothic"/>
-                <w:color w:val="000000"/>
-                <w:sz w:val="22"/>
-                <w:szCs w:val="22"/>
-              </w:rPr>
-              <w:t>Adam Kay</w:t>
-            </w:r>
-          </w:p>
-        </w:tc>
-        <w:tc>
-          <w:tcPr>
-            <w:tcW w:w="3005" w:type="dxa"/>
-            <w:tcBorders>
-              <w:top w:val="single" w:sz="4" w:space="0" w:color="000000"/>
-              <w:left w:val="single" w:sz="4" w:space="0" w:color="000000"/>
-              <w:bottom w:val="single" w:sz="4" w:space="0" w:color="000000"/>
-              <w:right w:val="single" w:sz="4" w:space="0" w:color="000000"/>
-            </w:tcBorders>
-            <w:tcMar>
-              <w:top w:w="8" w:type="dxa"/>
-              <w:left w:w="108" w:type="dxa"/>
-              <w:bottom w:w="8" w:type="dxa"/>
-              <w:right w:w="108" w:type="dxa"/>
-            </w:tcMar>
-            <w:hideMark/>
-          </w:tcPr>
-          <w:p>
-            <w:pPr>
-              <w:spacing w:after="160" w:line="259" w:lineRule="auto"/>
-              <w:rPr>
-                <w:color w:val="000000"/>
-                <w:sz w:val="22"/>
-                <w:szCs w:val="22"/>
-              </w:rPr>
-            </w:pPr>
-            <w:r>
-              <w:rPr>
-                <w:rFonts w:ascii="Century Gothic" w:eastAsia="Century Gothic" w:hAnsi="Century Gothic" w:cs="Century Gothic"/>
-                <w:color w:val="000000"/>
-                <w:sz w:val="22"/>
-                <w:szCs w:val="22"/>
-              </w:rPr>
-              <w:t>Tue 7 Sep</w:t>
-            </w:r>
-          </w:p>
-        </w:tc>
-        <w:tc>
-          <w:tcPr>
-            <w:tcW w:w="3006" w:type="dxa"/>
-            <w:tcBorders>
-              <w:top w:val="single" w:sz="4" w:space="0" w:color="000000"/>
-              <w:left w:val="single" w:sz="4" w:space="0" w:color="000000"/>
-              <w:bottom w:val="single" w:sz="4" w:space="0" w:color="000000"/>
-            </w:tcBorders>
-            <w:tcMar>
-              <w:top w:w="8" w:type="dxa"/>
-              <w:left w:w="108" w:type="dxa"/>
-              <w:bottom w:w="8" w:type="dxa"/>
-              <w:right w:w="108" w:type="dxa"/>
-            </w:tcMar>
-          </w:tcPr>
-          <w:p>
-            <w:pPr>
-              <w:spacing w:after="160" w:line="259" w:lineRule="auto"/>
-              <w:rPr>
-                <w:color w:val="000000"/>
-                <w:sz w:val="22"/>
-                <w:szCs w:val="22"/>
-              </w:rPr>
-            </w:pPr>
-          </w:p>
-        </w:tc>
-      </w:tr>
-      <w:tr>
-        <w:trPr>
-          <w:jc w:val="center"/>
-        </w:trPr>
-        <w:tc>
-          <w:tcPr>
-            <w:tcW w:w="3005" w:type="dxa"/>
-            <w:tcBorders>
-              <w:top w:val="single" w:sz="4" w:space="0" w:color="000000"/>
-              <w:bottom w:val="single" w:sz="4" w:space="0" w:color="000000"/>
-              <w:right w:val="single" w:sz="4" w:space="0" w:color="000000"/>
-            </w:tcBorders>
-            <w:tcMar>
-              <w:top w:w="8" w:type="dxa"/>
-              <w:left w:w="108" w:type="dxa"/>
-              <w:bottom w:w="8" w:type="dxa"/>
-              <w:right w:w="108" w:type="dxa"/>
-            </w:tcMar>
-            <w:hideMark/>
-          </w:tcPr>
-          <w:p>
-            <w:pPr>
-              <w:spacing w:after="160" w:line="259" w:lineRule="auto"/>
-              <w:rPr>
-                <w:color w:val="000000"/>
-                <w:sz w:val="22"/>
-                <w:szCs w:val="22"/>
-              </w:rPr>
-            </w:pPr>
-            <w:r>
-              <w:rPr>
-                <w:rFonts w:ascii="Century Gothic" w:eastAsia="Century Gothic" w:hAnsi="Century Gothic" w:cs="Century Gothic"/>
-                <w:color w:val="000000"/>
-                <w:sz w:val="22"/>
-                <w:szCs w:val="22"/>
-              </w:rPr>
-              <w:t>Riverdance</w:t>
-            </w:r>
-          </w:p>
-        </w:tc>
-        <w:tc>
-          <w:tcPr>
-            <w:tcW w:w="3005" w:type="dxa"/>
-            <w:tcBorders>
-              <w:top w:val="single" w:sz="4" w:space="0" w:color="000000"/>
-              <w:left w:val="single" w:sz="4" w:space="0" w:color="000000"/>
-              <w:bottom w:val="single" w:sz="4" w:space="0" w:color="000000"/>
-              <w:right w:val="single" w:sz="4" w:space="0" w:color="000000"/>
-            </w:tcBorders>
-            <w:tcMar>
-              <w:top w:w="8" w:type="dxa"/>
-              <w:left w:w="108" w:type="dxa"/>
-              <w:bottom w:w="8" w:type="dxa"/>
-              <w:right w:w="108" w:type="dxa"/>
-            </w:tcMar>
-            <w:hideMark/>
-          </w:tcPr>
-          <w:p>
-            <w:pPr>
-              <w:spacing w:after="160" w:line="259" w:lineRule="auto"/>
-              <w:rPr>
-                <w:color w:val="000000"/>
-                <w:sz w:val="22"/>
-                <w:szCs w:val="22"/>
-              </w:rPr>
-            </w:pPr>
-            <w:r>
-              <w:rPr>
-                <w:rFonts w:ascii="Century Gothic" w:eastAsia="Century Gothic" w:hAnsi="Century Gothic" w:cs="Century Gothic"/>
-                <w:color w:val="000000"/>
-                <w:sz w:val="22"/>
-                <w:szCs w:val="22"/>
-              </w:rPr>
-              <w:t>Thu 9 – Sat 11 Sep</w:t>
-            </w:r>
-          </w:p>
-        </w:tc>
-        <w:tc>
-          <w:tcPr>
-            <w:tcW w:w="3006" w:type="dxa"/>
-            <w:tcBorders>
-              <w:top w:val="single" w:sz="4" w:space="0" w:color="000000"/>
-              <w:left w:val="single" w:sz="4" w:space="0" w:color="000000"/>
-              <w:bottom w:val="single" w:sz="4" w:space="0" w:color="000000"/>
-            </w:tcBorders>
-            <w:tcMar>
-              <w:top w:w="8" w:type="dxa"/>
-              <w:left w:w="108" w:type="dxa"/>
-              <w:bottom w:w="8" w:type="dxa"/>
-              <w:right w:w="108" w:type="dxa"/>
-            </w:tcMar>
-          </w:tcPr>
-          <w:p>
-            <w:pPr>
-              <w:spacing w:after="160" w:line="259" w:lineRule="auto"/>
-              <w:rPr>
-                <w:color w:val="000000"/>
-                <w:sz w:val="22"/>
-                <w:szCs w:val="22"/>
-              </w:rPr>
-            </w:pPr>
-          </w:p>
-        </w:tc>
-      </w:tr>
-      <w:tr>
-        <w:trPr>
-          <w:jc w:val="center"/>
-        </w:trPr>
-        <w:tc>
-          <w:tcPr>
-            <w:tcW w:w="3005" w:type="dxa"/>
-            <w:tcBorders>
-              <w:top w:val="single" w:sz="4" w:space="0" w:color="000000"/>
-              <w:bottom w:val="single" w:sz="4" w:space="0" w:color="000000"/>
-              <w:right w:val="single" w:sz="4" w:space="0" w:color="000000"/>
-            </w:tcBorders>
-            <w:tcMar>
-              <w:top w:w="8" w:type="dxa"/>
-              <w:left w:w="108" w:type="dxa"/>
-              <w:bottom w:w="8" w:type="dxa"/>
-              <w:right w:w="108" w:type="dxa"/>
-            </w:tcMar>
-            <w:hideMark/>
-          </w:tcPr>
-          <w:p>
-            <w:pPr>
-              <w:spacing w:after="160" w:line="259" w:lineRule="auto"/>
-              <w:rPr>
-                <w:color w:val="000000"/>
-                <w:sz w:val="22"/>
-                <w:szCs w:val="22"/>
-              </w:rPr>
-            </w:pPr>
-            <w:r>
-              <w:rPr>
-                <w:rFonts w:ascii="Century Gothic" w:eastAsia="Century Gothic" w:hAnsi="Century Gothic" w:cs="Century Gothic"/>
-                <w:color w:val="000000"/>
-                <w:sz w:val="22"/>
-                <w:szCs w:val="22"/>
-              </w:rPr>
-              <w:t>The Dreamboys</w:t>
-            </w:r>
-          </w:p>
-        </w:tc>
-        <w:tc>
-          <w:tcPr>
-            <w:tcW w:w="3005" w:type="dxa"/>
-            <w:tcBorders>
-              <w:top w:val="single" w:sz="4" w:space="0" w:color="000000"/>
-              <w:left w:val="single" w:sz="4" w:space="0" w:color="000000"/>
-              <w:bottom w:val="single" w:sz="4" w:space="0" w:color="000000"/>
-              <w:right w:val="single" w:sz="4" w:space="0" w:color="000000"/>
-            </w:tcBorders>
-            <w:tcMar>
-              <w:top w:w="8" w:type="dxa"/>
-              <w:left w:w="108" w:type="dxa"/>
-              <w:bottom w:w="8" w:type="dxa"/>
-              <w:right w:w="108" w:type="dxa"/>
-            </w:tcMar>
-            <w:hideMark/>
-          </w:tcPr>
-          <w:p>
-            <w:pPr>
-              <w:spacing w:after="160" w:line="259" w:lineRule="auto"/>
-              <w:rPr>
-                <w:color w:val="000000"/>
-                <w:sz w:val="22"/>
-                <w:szCs w:val="22"/>
-              </w:rPr>
-            </w:pPr>
-            <w:r>
-              <w:rPr>
-                <w:rFonts w:ascii="Century Gothic" w:eastAsia="Century Gothic" w:hAnsi="Century Gothic" w:cs="Century Gothic"/>
-                <w:color w:val="000000"/>
-                <w:sz w:val="22"/>
-                <w:szCs w:val="22"/>
-              </w:rPr>
-              <w:t>Sun 12 Sep</w:t>
-            </w:r>
-          </w:p>
-        </w:tc>
-        <w:tc>
-          <w:tcPr>
-            <w:tcW w:w="3006" w:type="dxa"/>
-            <w:tcBorders>
-              <w:top w:val="single" w:sz="4" w:space="0" w:color="000000"/>
-              <w:left w:val="single" w:sz="4" w:space="0" w:color="000000"/>
-              <w:bottom w:val="single" w:sz="4" w:space="0" w:color="000000"/>
-            </w:tcBorders>
-            <w:tcMar>
-              <w:top w:w="8" w:type="dxa"/>
-              <w:left w:w="108" w:type="dxa"/>
-              <w:bottom w:w="8" w:type="dxa"/>
-              <w:right w:w="108" w:type="dxa"/>
-            </w:tcMar>
-          </w:tcPr>
-          <w:p>
-            <w:pPr>
-              <w:spacing w:after="160" w:line="259" w:lineRule="auto"/>
-              <w:rPr>
-                <w:color w:val="000000"/>
-                <w:sz w:val="22"/>
-                <w:szCs w:val="22"/>
-              </w:rPr>
-            </w:pPr>
-          </w:p>
-        </w:tc>
-      </w:tr>
-      <w:tr>
-        <w:trPr>
-          <w:jc w:val="center"/>
-        </w:trPr>
-        <w:tc>
-          <w:tcPr>
-            <w:tcW w:w="3005" w:type="dxa"/>
-            <w:tcBorders>
-              <w:top w:val="single" w:sz="4" w:space="0" w:color="000000"/>
-              <w:bottom w:val="single" w:sz="4" w:space="0" w:color="000000"/>
-              <w:right w:val="single" w:sz="4" w:space="0" w:color="000000"/>
-            </w:tcBorders>
-            <w:tcMar>
-              <w:top w:w="8" w:type="dxa"/>
-              <w:left w:w="108" w:type="dxa"/>
-              <w:bottom w:w="8" w:type="dxa"/>
-              <w:right w:w="108" w:type="dxa"/>
-            </w:tcMar>
-            <w:hideMark/>
-          </w:tcPr>
-          <w:p>
-            <w:pPr>
-              <w:spacing w:after="160" w:line="259" w:lineRule="auto"/>
-              <w:rPr>
-                <w:color w:val="000000"/>
-                <w:sz w:val="22"/>
-                <w:szCs w:val="22"/>
-              </w:rPr>
-            </w:pPr>
-            <w:r>
-              <w:rPr>
-                <w:rFonts w:ascii="Century Gothic" w:eastAsia="Century Gothic" w:hAnsi="Century Gothic" w:cs="Century Gothic"/>
-                <w:color w:val="000000"/>
-                <w:sz w:val="22"/>
-                <w:szCs w:val="22"/>
-              </w:rPr>
-              <w:t>Bedknobs and Broomsticks</w:t>
-            </w:r>
-          </w:p>
-        </w:tc>
-        <w:tc>
-          <w:tcPr>
-            <w:tcW w:w="3005" w:type="dxa"/>
-            <w:tcBorders>
-              <w:top w:val="single" w:sz="4" w:space="0" w:color="000000"/>
-              <w:left w:val="single" w:sz="4" w:space="0" w:color="000000"/>
-              <w:bottom w:val="single" w:sz="4" w:space="0" w:color="000000"/>
-              <w:right w:val="single" w:sz="4" w:space="0" w:color="000000"/>
-            </w:tcBorders>
-            <w:tcMar>
-              <w:top w:w="8" w:type="dxa"/>
-              <w:left w:w="108" w:type="dxa"/>
-              <w:bottom w:w="8" w:type="dxa"/>
-              <w:right w:w="108" w:type="dxa"/>
-            </w:tcMar>
-            <w:hideMark/>
-          </w:tcPr>
-          <w:p>
-            <w:pPr>
-              <w:spacing w:after="160" w:line="259" w:lineRule="auto"/>
-              <w:rPr>
-                <w:color w:val="000000"/>
-                <w:sz w:val="22"/>
-                <w:szCs w:val="22"/>
-              </w:rPr>
-            </w:pPr>
-            <w:r>
-              <w:rPr>
-                <w:rFonts w:ascii="Century Gothic" w:eastAsia="Century Gothic" w:hAnsi="Century Gothic" w:cs="Century Gothic"/>
-                <w:color w:val="000000"/>
-                <w:sz w:val="22"/>
-                <w:szCs w:val="22"/>
-              </w:rPr>
-              <w:t>Wed 15 – Sun 19 Sep</w:t>
-            </w:r>
-          </w:p>
-        </w:tc>
-        <w:tc>
-          <w:tcPr>
-            <w:tcW w:w="3006" w:type="dxa"/>
-            <w:tcBorders>
-              <w:top w:val="single" w:sz="4" w:space="0" w:color="000000"/>
-              <w:left w:val="single" w:sz="4" w:space="0" w:color="000000"/>
-              <w:bottom w:val="single" w:sz="4" w:space="0" w:color="000000"/>
-            </w:tcBorders>
-            <w:tcMar>
-              <w:top w:w="8" w:type="dxa"/>
-              <w:left w:w="108" w:type="dxa"/>
-              <w:bottom w:w="8" w:type="dxa"/>
-              <w:right w:w="108" w:type="dxa"/>
-            </w:tcMar>
-            <w:hideMark/>
-          </w:tcPr>
-          <w:p>
-            <w:pPr>
-              <w:spacing w:after="160" w:line="259" w:lineRule="auto"/>
-              <w:rPr>
-                <w:color w:val="000000"/>
-                <w:sz w:val="22"/>
-                <w:szCs w:val="22"/>
-              </w:rPr>
-            </w:pPr>
-            <w:r>
-              <w:rPr>
-                <w:rFonts w:ascii="Century Gothic" w:eastAsia="Century Gothic" w:hAnsi="Century Gothic" w:cs="Century Gothic"/>
-                <w:color w:val="000000"/>
-                <w:sz w:val="22"/>
-                <w:szCs w:val="22"/>
-              </w:rPr>
-              <w:t>Wed &amp; Thu 2.30</w:t>
-            </w:r>
-          </w:p>
-        </w:tc>
-      </w:tr>
-      <w:tr>
-        <w:trPr>
-          <w:jc w:val="center"/>
-        </w:trPr>
-        <w:tc>
-          <w:tcPr>
-            <w:tcW w:w="3005" w:type="dxa"/>
-            <w:tcBorders>
-              <w:top w:val="single" w:sz="4" w:space="0" w:color="000000"/>
-              <w:bottom w:val="single" w:sz="4" w:space="0" w:color="000000"/>
-              <w:right w:val="single" w:sz="4" w:space="0" w:color="000000"/>
-            </w:tcBorders>
-            <w:tcMar>
-              <w:top w:w="8" w:type="dxa"/>
-              <w:left w:w="108" w:type="dxa"/>
-              <w:bottom w:w="8" w:type="dxa"/>
-              <w:right w:w="108" w:type="dxa"/>
-            </w:tcMar>
-            <w:hideMark/>
-          </w:tcPr>
-          <w:p>
-            <w:pPr>
-              <w:spacing w:after="160" w:line="259" w:lineRule="auto"/>
-              <w:rPr>
-                <w:color w:val="000000"/>
-                <w:sz w:val="22"/>
-                <w:szCs w:val="22"/>
-              </w:rPr>
-            </w:pPr>
-            <w:r>
-              <w:rPr>
-                <w:rFonts w:ascii="Century Gothic" w:eastAsia="Century Gothic" w:hAnsi="Century Gothic" w:cs="Century Gothic"/>
-                <w:color w:val="000000"/>
-                <w:sz w:val="22"/>
-                <w:szCs w:val="22"/>
-              </w:rPr>
-              <w:t>ABBA Mania</w:t>
-            </w:r>
-          </w:p>
-        </w:tc>
-        <w:tc>
-          <w:tcPr>
-            <w:tcW w:w="3005" w:type="dxa"/>
-            <w:tcBorders>
-              <w:top w:val="single" w:sz="4" w:space="0" w:color="000000"/>
-              <w:left w:val="single" w:sz="4" w:space="0" w:color="000000"/>
-              <w:bottom w:val="single" w:sz="4" w:space="0" w:color="000000"/>
-              <w:right w:val="single" w:sz="4" w:space="0" w:color="000000"/>
-            </w:tcBorders>
-            <w:tcMar>
-              <w:top w:w="8" w:type="dxa"/>
-              <w:left w:w="108" w:type="dxa"/>
-              <w:bottom w:w="8" w:type="dxa"/>
-              <w:right w:w="108" w:type="dxa"/>
-            </w:tcMar>
-            <w:hideMark/>
-          </w:tcPr>
-          <w:p>
-            <w:pPr>
-              <w:spacing w:after="160" w:line="259" w:lineRule="auto"/>
-              <w:rPr>
-                <w:color w:val="000000"/>
-                <w:sz w:val="22"/>
-                <w:szCs w:val="22"/>
-              </w:rPr>
-            </w:pPr>
-            <w:r>
-              <w:rPr>
-                <w:rFonts w:ascii="Century Gothic" w:eastAsia="Century Gothic" w:hAnsi="Century Gothic" w:cs="Century Gothic"/>
-                <w:color w:val="000000"/>
-                <w:sz w:val="22"/>
-                <w:szCs w:val="22"/>
-              </w:rPr>
-              <w:t>Mon 20 Sep</w:t>
-            </w:r>
-          </w:p>
-        </w:tc>
-        <w:tc>
-          <w:tcPr>
-            <w:tcW w:w="3006" w:type="dxa"/>
-            <w:tcBorders>
-              <w:top w:val="single" w:sz="4" w:space="0" w:color="000000"/>
-              <w:left w:val="single" w:sz="4" w:space="0" w:color="000000"/>
-              <w:bottom w:val="single" w:sz="4" w:space="0" w:color="000000"/>
-            </w:tcBorders>
-            <w:tcMar>
-              <w:top w:w="8" w:type="dxa"/>
-              <w:left w:w="108" w:type="dxa"/>
-              <w:bottom w:w="8" w:type="dxa"/>
-              <w:right w:w="108" w:type="dxa"/>
-            </w:tcMar>
-          </w:tcPr>
-          <w:p>
-            <w:pPr>
-              <w:spacing w:after="160" w:line="259" w:lineRule="auto"/>
-              <w:rPr>
-                <w:color w:val="000000"/>
-                <w:sz w:val="22"/>
-                <w:szCs w:val="22"/>
-              </w:rPr>
-            </w:pPr>
-          </w:p>
-        </w:tc>
-      </w:tr>
-      <w:tr>
-        <w:trPr>
-          <w:jc w:val="center"/>
-        </w:trPr>
-        <w:tc>
-          <w:tcPr>
-            <w:tcW w:w="3005" w:type="dxa"/>
-            <w:tcBorders>
-              <w:top w:val="single" w:sz="4" w:space="0" w:color="000000"/>
-              <w:bottom w:val="single" w:sz="4" w:space="0" w:color="000000"/>
-              <w:right w:val="single" w:sz="4" w:space="0" w:color="000000"/>
-            </w:tcBorders>
-            <w:tcMar>
-              <w:top w:w="8" w:type="dxa"/>
-              <w:left w:w="108" w:type="dxa"/>
-              <w:bottom w:w="8" w:type="dxa"/>
-              <w:right w:w="108" w:type="dxa"/>
-            </w:tcMar>
-            <w:hideMark/>
-          </w:tcPr>
-          <w:p>
-            <w:pPr>
-              <w:spacing w:after="160" w:line="259" w:lineRule="auto"/>
-              <w:rPr>
-                <w:color w:val="000000"/>
-                <w:sz w:val="22"/>
-                <w:szCs w:val="22"/>
-              </w:rPr>
-            </w:pPr>
-            <w:r>
-              <w:rPr>
-                <w:rFonts w:ascii="Century Gothic" w:eastAsia="Century Gothic" w:hAnsi="Century Gothic" w:cs="Century Gothic"/>
-                <w:color w:val="000000"/>
-                <w:sz w:val="22"/>
-                <w:szCs w:val="22"/>
-              </w:rPr>
-              <w:t>What’s Love Got To Do With It?</w:t>
-            </w:r>
-          </w:p>
-        </w:tc>
-        <w:tc>
-          <w:tcPr>
-            <w:tcW w:w="3005" w:type="dxa"/>
-            <w:tcBorders>
-              <w:top w:val="single" w:sz="4" w:space="0" w:color="000000"/>
-              <w:left w:val="single" w:sz="4" w:space="0" w:color="000000"/>
-              <w:bottom w:val="single" w:sz="4" w:space="0" w:color="000000"/>
-              <w:right w:val="single" w:sz="4" w:space="0" w:color="000000"/>
-            </w:tcBorders>
-            <w:tcMar>
-              <w:top w:w="8" w:type="dxa"/>
-              <w:left w:w="108" w:type="dxa"/>
-              <w:bottom w:w="8" w:type="dxa"/>
-              <w:right w:w="108" w:type="dxa"/>
-            </w:tcMar>
-            <w:hideMark/>
-          </w:tcPr>
-          <w:p>
-            <w:pPr>
-              <w:spacing w:after="160" w:line="259" w:lineRule="auto"/>
-              <w:rPr>
-                <w:color w:val="000000"/>
-                <w:sz w:val="22"/>
-                <w:szCs w:val="22"/>
-              </w:rPr>
-            </w:pPr>
-            <w:r>
-              <w:rPr>
-                <w:rFonts w:ascii="Century Gothic" w:eastAsia="Century Gothic" w:hAnsi="Century Gothic" w:cs="Century Gothic"/>
-                <w:color w:val="000000"/>
-                <w:sz w:val="22"/>
-                <w:szCs w:val="22"/>
-              </w:rPr>
-              <w:t>Tue 21 Sep</w:t>
-            </w:r>
-          </w:p>
-        </w:tc>
-        <w:tc>
-          <w:tcPr>
-            <w:tcW w:w="3006" w:type="dxa"/>
-            <w:tcBorders>
-              <w:top w:val="single" w:sz="4" w:space="0" w:color="000000"/>
-              <w:left w:val="single" w:sz="4" w:space="0" w:color="000000"/>
-              <w:bottom w:val="single" w:sz="4" w:space="0" w:color="000000"/>
-            </w:tcBorders>
-            <w:tcMar>
-              <w:top w:w="8" w:type="dxa"/>
-              <w:left w:w="108" w:type="dxa"/>
-              <w:bottom w:w="8" w:type="dxa"/>
-              <w:right w:w="108" w:type="dxa"/>
-            </w:tcMar>
-          </w:tcPr>
-          <w:p>
-            <w:pPr>
-              <w:spacing w:after="160" w:line="259" w:lineRule="auto"/>
-              <w:rPr>
-                <w:color w:val="000000"/>
-                <w:sz w:val="22"/>
-                <w:szCs w:val="22"/>
-              </w:rPr>
-            </w:pPr>
-          </w:p>
-        </w:tc>
-      </w:tr>
-      <w:tr>
-        <w:trPr>
-          <w:jc w:val="center"/>
-        </w:trPr>
-        <w:tc>
-          <w:tcPr>
-            <w:tcW w:w="3005" w:type="dxa"/>
-            <w:tcBorders>
-              <w:top w:val="single" w:sz="4" w:space="0" w:color="000000"/>
-              <w:bottom w:val="single" w:sz="4" w:space="0" w:color="000000"/>
-              <w:right w:val="single" w:sz="4" w:space="0" w:color="000000"/>
-            </w:tcBorders>
-            <w:tcMar>
-              <w:top w:w="8" w:type="dxa"/>
-              <w:left w:w="108" w:type="dxa"/>
-              <w:bottom w:w="8" w:type="dxa"/>
-              <w:right w:w="108" w:type="dxa"/>
-            </w:tcMar>
-            <w:hideMark/>
-          </w:tcPr>
-          <w:p>
-            <w:pPr>
-              <w:spacing w:after="160" w:line="259" w:lineRule="auto"/>
-              <w:rPr>
-                <w:color w:val="000000"/>
-                <w:sz w:val="22"/>
-                <w:szCs w:val="22"/>
-              </w:rPr>
-            </w:pPr>
-            <w:r>
-              <w:rPr>
-                <w:rFonts w:ascii="Century Gothic" w:eastAsia="Century Gothic" w:hAnsi="Century Gothic" w:cs="Century Gothic"/>
-                <w:color w:val="000000"/>
-                <w:sz w:val="22"/>
-                <w:szCs w:val="22"/>
-              </w:rPr>
-              <w:t>Russell Watson</w:t>
-            </w:r>
-          </w:p>
-        </w:tc>
-        <w:tc>
-          <w:tcPr>
-            <w:tcW w:w="3005" w:type="dxa"/>
-            <w:tcBorders>
-              <w:top w:val="single" w:sz="4" w:space="0" w:color="000000"/>
-              <w:left w:val="single" w:sz="4" w:space="0" w:color="000000"/>
-              <w:bottom w:val="single" w:sz="4" w:space="0" w:color="000000"/>
-              <w:right w:val="single" w:sz="4" w:space="0" w:color="000000"/>
-            </w:tcBorders>
-            <w:tcMar>
-              <w:top w:w="8" w:type="dxa"/>
-              <w:left w:w="108" w:type="dxa"/>
-              <w:bottom w:w="8" w:type="dxa"/>
-              <w:right w:w="108" w:type="dxa"/>
-            </w:tcMar>
-            <w:hideMark/>
-          </w:tcPr>
-          <w:p>
-            <w:pPr>
-              <w:spacing w:after="160" w:line="259" w:lineRule="auto"/>
-              <w:rPr>
-                <w:color w:val="000000"/>
-                <w:sz w:val="22"/>
-                <w:szCs w:val="22"/>
-              </w:rPr>
-            </w:pPr>
-            <w:r>
-              <w:rPr>
-                <w:rFonts w:ascii="Century Gothic" w:eastAsia="Century Gothic" w:hAnsi="Century Gothic" w:cs="Century Gothic"/>
-                <w:color w:val="000000"/>
-                <w:sz w:val="22"/>
-                <w:szCs w:val="22"/>
-              </w:rPr>
-              <w:t>Wed 22 Sep</w:t>
-            </w:r>
-          </w:p>
-        </w:tc>
-        <w:tc>
-          <w:tcPr>
-            <w:tcW w:w="3006" w:type="dxa"/>
-            <w:tcBorders>
-              <w:top w:val="single" w:sz="4" w:space="0" w:color="000000"/>
-              <w:left w:val="single" w:sz="4" w:space="0" w:color="000000"/>
-              <w:bottom w:val="single" w:sz="4" w:space="0" w:color="000000"/>
-            </w:tcBorders>
-            <w:tcMar>
-              <w:top w:w="8" w:type="dxa"/>
-              <w:left w:w="108" w:type="dxa"/>
-              <w:bottom w:w="8" w:type="dxa"/>
-              <w:right w:w="108" w:type="dxa"/>
-            </w:tcMar>
-          </w:tcPr>
-          <w:p>
-            <w:pPr>
-              <w:spacing w:after="160" w:line="259" w:lineRule="auto"/>
-              <w:rPr>
-                <w:color w:val="000000"/>
-                <w:sz w:val="22"/>
-                <w:szCs w:val="22"/>
-              </w:rPr>
-            </w:pPr>
-          </w:p>
-        </w:tc>
-      </w:tr>
-      <w:tr>
-        <w:trPr>
-          <w:jc w:val="center"/>
-        </w:trPr>
-        <w:tc>
-          <w:tcPr>
-            <w:tcW w:w="3005" w:type="dxa"/>
-            <w:tcBorders>
-              <w:top w:val="single" w:sz="4" w:space="0" w:color="000000"/>
-              <w:bottom w:val="single" w:sz="4" w:space="0" w:color="000000"/>
-              <w:right w:val="single" w:sz="4" w:space="0" w:color="000000"/>
-            </w:tcBorders>
-            <w:tcMar>
-              <w:top w:w="8" w:type="dxa"/>
-              <w:left w:w="108" w:type="dxa"/>
-              <w:bottom w:w="8" w:type="dxa"/>
-              <w:right w:w="108" w:type="dxa"/>
-            </w:tcMar>
-            <w:hideMark/>
-          </w:tcPr>
-          <w:p>
-            <w:pPr>
-              <w:spacing w:after="160" w:line="259" w:lineRule="auto"/>
-              <w:rPr>
-                <w:color w:val="000000"/>
-                <w:sz w:val="22"/>
-                <w:szCs w:val="22"/>
-              </w:rPr>
-            </w:pPr>
-            <w:r>
-              <w:rPr>
-                <w:rFonts w:ascii="Century Gothic" w:eastAsia="Century Gothic" w:hAnsi="Century Gothic" w:cs="Century Gothic"/>
-                <w:color w:val="000000"/>
-                <w:sz w:val="22"/>
-                <w:szCs w:val="22"/>
-              </w:rPr>
-              <w:t>7 Fingers: Passagers</w:t>
-            </w:r>
-          </w:p>
-        </w:tc>
-        <w:tc>
-          <w:tcPr>
-            <w:tcW w:w="3005" w:type="dxa"/>
-            <w:tcBorders>
-              <w:top w:val="single" w:sz="4" w:space="0" w:color="000000"/>
-              <w:left w:val="single" w:sz="4" w:space="0" w:color="000000"/>
-              <w:bottom w:val="single" w:sz="4" w:space="0" w:color="000000"/>
-              <w:right w:val="single" w:sz="4" w:space="0" w:color="000000"/>
-            </w:tcBorders>
-            <w:tcMar>
-              <w:top w:w="8" w:type="dxa"/>
-              <w:left w:w="108" w:type="dxa"/>
-              <w:bottom w:w="8" w:type="dxa"/>
-              <w:right w:w="108" w:type="dxa"/>
-            </w:tcMar>
-            <w:hideMark/>
-          </w:tcPr>
-          <w:p>
-            <w:pPr>
-              <w:spacing w:after="160" w:line="259" w:lineRule="auto"/>
-              <w:rPr>
-                <w:color w:val="000000"/>
-                <w:sz w:val="22"/>
-                <w:szCs w:val="22"/>
-              </w:rPr>
-            </w:pPr>
-            <w:r>
-              <w:rPr>
-                <w:rFonts w:ascii="Century Gothic" w:eastAsia="Century Gothic" w:hAnsi="Century Gothic" w:cs="Century Gothic"/>
-                <w:color w:val="000000"/>
-                <w:sz w:val="22"/>
-                <w:szCs w:val="22"/>
-              </w:rPr>
-              <w:t>Fri 24 &amp; Sat 25 Sep</w:t>
-            </w:r>
-          </w:p>
-        </w:tc>
-        <w:tc>
-          <w:tcPr>
-            <w:tcW w:w="3006" w:type="dxa"/>
-            <w:tcBorders>
-              <w:top w:val="single" w:sz="4" w:space="0" w:color="000000"/>
-              <w:left w:val="single" w:sz="4" w:space="0" w:color="000000"/>
-              <w:bottom w:val="single" w:sz="4" w:space="0" w:color="000000"/>
-            </w:tcBorders>
-            <w:tcMar>
-              <w:top w:w="8" w:type="dxa"/>
-              <w:left w:w="108" w:type="dxa"/>
-              <w:bottom w:w="8" w:type="dxa"/>
-              <w:right w:w="108" w:type="dxa"/>
-            </w:tcMar>
-          </w:tcPr>
-          <w:p>
-            <w:pPr>
-              <w:spacing w:after="160" w:line="259" w:lineRule="auto"/>
-              <w:rPr>
-                <w:color w:val="000000"/>
-                <w:sz w:val="22"/>
-                <w:szCs w:val="22"/>
-              </w:rPr>
-            </w:pPr>
-          </w:p>
-        </w:tc>
-      </w:tr>
-      <w:tr>
-        <w:trPr>
-          <w:jc w:val="center"/>
-        </w:trPr>
-        <w:tc>
-          <w:tcPr>
-            <w:tcW w:w="3005" w:type="dxa"/>
-            <w:tcBorders>
-              <w:top w:val="single" w:sz="4" w:space="0" w:color="000000"/>
-              <w:bottom w:val="single" w:sz="4" w:space="0" w:color="000000"/>
-              <w:right w:val="single" w:sz="4" w:space="0" w:color="000000"/>
-            </w:tcBorders>
-            <w:tcMar>
-              <w:top w:w="8" w:type="dxa"/>
-              <w:left w:w="108" w:type="dxa"/>
-              <w:bottom w:w="8" w:type="dxa"/>
-              <w:right w:w="108" w:type="dxa"/>
-            </w:tcMar>
-            <w:hideMark/>
-          </w:tcPr>
-          <w:p>
-            <w:pPr>
-              <w:spacing w:after="160" w:line="259" w:lineRule="auto"/>
-              <w:rPr>
-                <w:color w:val="000000"/>
-                <w:sz w:val="22"/>
-                <w:szCs w:val="22"/>
-              </w:rPr>
-            </w:pPr>
-            <w:r>
-              <w:rPr>
-                <w:rFonts w:ascii="Century Gothic" w:eastAsia="Century Gothic" w:hAnsi="Century Gothic" w:cs="Century Gothic"/>
-                <w:color w:val="000000"/>
-                <w:sz w:val="22"/>
-                <w:szCs w:val="22"/>
-              </w:rPr>
-              <w:t>John Bishop</w:t>
-            </w:r>
-          </w:p>
-        </w:tc>
-        <w:tc>
-          <w:tcPr>
-            <w:tcW w:w="3005" w:type="dxa"/>
-            <w:tcBorders>
-              <w:top w:val="single" w:sz="4" w:space="0" w:color="000000"/>
-              <w:left w:val="single" w:sz="4" w:space="0" w:color="000000"/>
-              <w:bottom w:val="single" w:sz="4" w:space="0" w:color="000000"/>
-              <w:right w:val="single" w:sz="4" w:space="0" w:color="000000"/>
-            </w:tcBorders>
-            <w:tcMar>
-              <w:top w:w="8" w:type="dxa"/>
-              <w:left w:w="108" w:type="dxa"/>
-              <w:bottom w:w="8" w:type="dxa"/>
-              <w:right w:w="108" w:type="dxa"/>
-            </w:tcMar>
-            <w:hideMark/>
-          </w:tcPr>
-          <w:p>
-            <w:pPr>
-              <w:spacing w:after="160" w:line="259" w:lineRule="auto"/>
-              <w:rPr>
-                <w:color w:val="000000"/>
-                <w:sz w:val="22"/>
-                <w:szCs w:val="22"/>
-              </w:rPr>
-            </w:pPr>
-            <w:r>
-              <w:rPr>
-                <w:rFonts w:ascii="Century Gothic" w:eastAsia="Century Gothic" w:hAnsi="Century Gothic" w:cs="Century Gothic"/>
-                <w:color w:val="000000"/>
-                <w:sz w:val="22"/>
-                <w:szCs w:val="22"/>
-              </w:rPr>
-              <w:t>Sun 26 Sep</w:t>
-            </w:r>
-          </w:p>
-        </w:tc>
-        <w:tc>
-          <w:tcPr>
-            <w:tcW w:w="3006" w:type="dxa"/>
-            <w:tcBorders>
-              <w:top w:val="single" w:sz="4" w:space="0" w:color="000000"/>
-              <w:left w:val="single" w:sz="4" w:space="0" w:color="000000"/>
-              <w:bottom w:val="single" w:sz="4" w:space="0" w:color="000000"/>
-            </w:tcBorders>
-            <w:tcMar>
-              <w:top w:w="8" w:type="dxa"/>
-              <w:left w:w="108" w:type="dxa"/>
-              <w:bottom w:w="8" w:type="dxa"/>
-              <w:right w:w="108" w:type="dxa"/>
-            </w:tcMar>
-          </w:tcPr>
-          <w:p>
-            <w:pPr>
-              <w:spacing w:after="160" w:line="259" w:lineRule="auto"/>
-              <w:rPr>
-                <w:color w:val="000000"/>
-                <w:sz w:val="22"/>
-                <w:szCs w:val="22"/>
-              </w:rPr>
-            </w:pPr>
-          </w:p>
-        </w:tc>
-      </w:tr>
-      <w:tr>
-        <w:trPr>
-          <w:jc w:val="center"/>
-        </w:trPr>
-        <w:tc>
-          <w:tcPr>
-            <w:tcW w:w="3005" w:type="dxa"/>
-            <w:tcBorders>
-              <w:top w:val="single" w:sz="4" w:space="0" w:color="000000"/>
-              <w:bottom w:val="single" w:sz="4" w:space="0" w:color="000000"/>
-              <w:right w:val="single" w:sz="4" w:space="0" w:color="000000"/>
-            </w:tcBorders>
-            <w:tcMar>
-              <w:top w:w="8" w:type="dxa"/>
-              <w:left w:w="108" w:type="dxa"/>
-              <w:bottom w:w="8" w:type="dxa"/>
-              <w:right w:w="108" w:type="dxa"/>
-            </w:tcMar>
-            <w:hideMark/>
-          </w:tcPr>
-          <w:p>
-            <w:pPr>
-              <w:spacing w:after="160" w:line="259" w:lineRule="auto"/>
-              <w:rPr>
-                <w:color w:val="000000"/>
-                <w:sz w:val="22"/>
-                <w:szCs w:val="22"/>
-              </w:rPr>
-            </w:pPr>
-            <w:r>
-              <w:rPr>
-                <w:rFonts w:ascii="Century Gothic" w:eastAsia="Century Gothic" w:hAnsi="Century Gothic" w:cs="Century Gothic"/>
-                <w:color w:val="000000"/>
-                <w:sz w:val="22"/>
-                <w:szCs w:val="22"/>
-              </w:rPr>
-              <w:t>The Magic of The Beatles</w:t>
-            </w:r>
-          </w:p>
-        </w:tc>
-        <w:tc>
-          <w:tcPr>
-            <w:tcW w:w="3005" w:type="dxa"/>
-            <w:tcBorders>
-              <w:top w:val="single" w:sz="4" w:space="0" w:color="000000"/>
-              <w:left w:val="single" w:sz="4" w:space="0" w:color="000000"/>
-              <w:bottom w:val="single" w:sz="4" w:space="0" w:color="000000"/>
-              <w:right w:val="single" w:sz="4" w:space="0" w:color="000000"/>
-            </w:tcBorders>
-            <w:tcMar>
-              <w:top w:w="8" w:type="dxa"/>
-              <w:left w:w="108" w:type="dxa"/>
-              <w:bottom w:w="8" w:type="dxa"/>
-              <w:right w:w="108" w:type="dxa"/>
-            </w:tcMar>
-            <w:hideMark/>
-          </w:tcPr>
-          <w:p>
-            <w:pPr>
-              <w:spacing w:after="160" w:line="259" w:lineRule="auto"/>
-              <w:rPr>
-                <w:color w:val="000000"/>
-                <w:sz w:val="22"/>
-                <w:szCs w:val="22"/>
-              </w:rPr>
-            </w:pPr>
-            <w:r>
-              <w:rPr>
-                <w:rFonts w:ascii="Century Gothic" w:eastAsia="Century Gothic" w:hAnsi="Century Gothic" w:cs="Century Gothic"/>
-                <w:color w:val="000000"/>
-                <w:sz w:val="22"/>
-                <w:szCs w:val="22"/>
-              </w:rPr>
-              <w:t>Mon 27 Sep</w:t>
-            </w:r>
-          </w:p>
-        </w:tc>
-        <w:tc>
-          <w:tcPr>
-            <w:tcW w:w="3006" w:type="dxa"/>
-            <w:tcBorders>
-              <w:top w:val="single" w:sz="4" w:space="0" w:color="000000"/>
-              <w:left w:val="single" w:sz="4" w:space="0" w:color="000000"/>
-              <w:bottom w:val="single" w:sz="4" w:space="0" w:color="000000"/>
-            </w:tcBorders>
-            <w:tcMar>
-              <w:top w:w="8" w:type="dxa"/>
-              <w:left w:w="108" w:type="dxa"/>
-              <w:bottom w:w="8" w:type="dxa"/>
-              <w:right w:w="108" w:type="dxa"/>
-            </w:tcMar>
-          </w:tcPr>
-          <w:p>
-            <w:pPr>
-              <w:spacing w:after="160" w:line="259" w:lineRule="auto"/>
-              <w:rPr>
-                <w:color w:val="000000"/>
-                <w:sz w:val="22"/>
-                <w:szCs w:val="22"/>
-              </w:rPr>
-            </w:pPr>
-          </w:p>
-        </w:tc>
-      </w:tr>
-      <w:tr>
-        <w:trPr>
-          <w:jc w:val="center"/>
-        </w:trPr>
-        <w:tc>
-          <w:tcPr>
-            <w:tcW w:w="3005" w:type="dxa"/>
-            <w:tcBorders>
-              <w:top w:val="single" w:sz="4" w:space="0" w:color="000000"/>
-              <w:bottom w:val="single" w:sz="4" w:space="0" w:color="000000"/>
-              <w:right w:val="single" w:sz="4" w:space="0" w:color="000000"/>
-            </w:tcBorders>
-            <w:tcMar>
-              <w:top w:w="8" w:type="dxa"/>
-              <w:left w:w="108" w:type="dxa"/>
-              <w:bottom w:w="8" w:type="dxa"/>
-              <w:right w:w="108" w:type="dxa"/>
-            </w:tcMar>
-            <w:hideMark/>
-          </w:tcPr>
-          <w:p>
-            <w:pPr>
-              <w:spacing w:after="160" w:line="259" w:lineRule="auto"/>
-              <w:rPr>
-                <w:color w:val="000000"/>
-                <w:sz w:val="22"/>
-                <w:szCs w:val="22"/>
-              </w:rPr>
-            </w:pPr>
-            <w:r>
-              <w:rPr>
-                <w:rFonts w:ascii="Century Gothic" w:eastAsia="Century Gothic" w:hAnsi="Century Gothic" w:cs="Century Gothic"/>
-                <w:color w:val="000000"/>
-                <w:sz w:val="22"/>
-                <w:szCs w:val="22"/>
-              </w:rPr>
-              <w:t>Rock of Ages</w:t>
-            </w:r>
-          </w:p>
-        </w:tc>
-        <w:tc>
-          <w:tcPr>
-            <w:tcW w:w="3005" w:type="dxa"/>
-            <w:tcBorders>
-              <w:top w:val="single" w:sz="4" w:space="0" w:color="000000"/>
-              <w:left w:val="single" w:sz="4" w:space="0" w:color="000000"/>
-              <w:bottom w:val="single" w:sz="4" w:space="0" w:color="000000"/>
-              <w:right w:val="single" w:sz="4" w:space="0" w:color="000000"/>
-            </w:tcBorders>
-            <w:tcMar>
-              <w:top w:w="8" w:type="dxa"/>
-              <w:left w:w="108" w:type="dxa"/>
-              <w:bottom w:w="8" w:type="dxa"/>
-              <w:right w:w="108" w:type="dxa"/>
-            </w:tcMar>
-            <w:hideMark/>
-          </w:tcPr>
-          <w:p>
-            <w:pPr>
-              <w:spacing w:after="160" w:line="259" w:lineRule="auto"/>
-              <w:rPr>
-                <w:color w:val="000000"/>
-                <w:sz w:val="22"/>
-                <w:szCs w:val="22"/>
-              </w:rPr>
-            </w:pPr>
-            <w:r>
-              <w:rPr>
-                <w:rFonts w:ascii="Century Gothic" w:eastAsia="Century Gothic" w:hAnsi="Century Gothic" w:cs="Century Gothic"/>
-                <w:color w:val="000000"/>
-                <w:sz w:val="22"/>
-                <w:szCs w:val="22"/>
-              </w:rPr>
-              <w:t>Tue 28 Sep – Sat 2 Oct</w:t>
-            </w:r>
-          </w:p>
-        </w:tc>
-        <w:tc>
-          <w:tcPr>
-            <w:tcW w:w="3006" w:type="dxa"/>
-            <w:tcBorders>
-              <w:top w:val="single" w:sz="4" w:space="0" w:color="000000"/>
-              <w:left w:val="single" w:sz="4" w:space="0" w:color="000000"/>
-              <w:bottom w:val="single" w:sz="4" w:space="0" w:color="000000"/>
-            </w:tcBorders>
-            <w:tcMar>
-              <w:top w:w="8" w:type="dxa"/>
-              <w:left w:w="108" w:type="dxa"/>
-              <w:bottom w:w="8" w:type="dxa"/>
-              <w:right w:w="108" w:type="dxa"/>
-            </w:tcMar>
-            <w:hideMark/>
-          </w:tcPr>
-          <w:p>
-            <w:pPr>
-              <w:spacing w:after="160" w:line="259" w:lineRule="auto"/>
-              <w:rPr>
-                <w:color w:val="000000"/>
-                <w:sz w:val="22"/>
-                <w:szCs w:val="22"/>
-              </w:rPr>
-            </w:pPr>
-            <w:r>
-              <w:rPr>
-                <w:rFonts w:ascii="Century Gothic" w:eastAsia="Century Gothic" w:hAnsi="Century Gothic" w:cs="Century Gothic"/>
-                <w:color w:val="000000"/>
-                <w:sz w:val="22"/>
-                <w:szCs w:val="22"/>
-              </w:rPr>
-              <w:t>Wed 2.30</w:t>
-            </w:r>
-          </w:p>
-        </w:tc>
-      </w:tr>
-      <w:tr>
-        <w:trPr>
-          <w:trHeight w:val="465"/>
-          <w:jc w:val="center"/>
-        </w:trPr>
-        <w:tc>
-          <w:tcPr>
-            <w:tcW w:w="3005" w:type="dxa"/>
-            <w:tcBorders>
-              <w:top w:val="single" w:sz="4" w:space="0" w:color="000000"/>
-              <w:bottom w:val="single" w:sz="4" w:space="0" w:color="auto"/>
-              <w:right w:val="single" w:sz="4" w:space="0" w:color="000000"/>
-            </w:tcBorders>
-            <w:tcMar>
-              <w:top w:w="8" w:type="dxa"/>
-              <w:left w:w="108" w:type="dxa"/>
-              <w:bottom w:w="8" w:type="dxa"/>
-              <w:right w:w="108" w:type="dxa"/>
-            </w:tcMar>
-            <w:hideMark/>
-          </w:tcPr>
-          <w:p>
-            <w:pPr>
-              <w:spacing w:after="160" w:line="259" w:lineRule="auto"/>
-              <w:rPr>
-                <w:color w:val="000000"/>
-                <w:sz w:val="22"/>
-                <w:szCs w:val="22"/>
-              </w:rPr>
-            </w:pPr>
-            <w:r>
-              <w:rPr>
-                <w:rFonts w:ascii="Century Gothic" w:eastAsia="Century Gothic" w:hAnsi="Century Gothic" w:cs="Century Gothic"/>
-                <w:color w:val="000000"/>
-                <w:sz w:val="22"/>
-                <w:szCs w:val="22"/>
-              </w:rPr>
-              <w:t>Waitress</w:t>
-            </w:r>
-          </w:p>
-        </w:tc>
-        <w:tc>
-          <w:tcPr>
-            <w:tcW w:w="3005" w:type="dxa"/>
-            <w:tcBorders>
-              <w:top w:val="single" w:sz="4" w:space="0" w:color="000000"/>
-              <w:left w:val="single" w:sz="4" w:space="0" w:color="000000"/>
-              <w:bottom w:val="single" w:sz="4" w:space="0" w:color="auto"/>
-              <w:right w:val="single" w:sz="4" w:space="0" w:color="000000"/>
-            </w:tcBorders>
-            <w:tcMar>
-              <w:top w:w="8" w:type="dxa"/>
-              <w:left w:w="108" w:type="dxa"/>
-              <w:bottom w:w="8" w:type="dxa"/>
-              <w:right w:w="108" w:type="dxa"/>
-            </w:tcMar>
-            <w:hideMark/>
-          </w:tcPr>
-          <w:p>
-            <w:pPr>
-              <w:spacing w:after="160" w:line="259" w:lineRule="auto"/>
-              <w:rPr>
-                <w:color w:val="000000"/>
-                <w:sz w:val="22"/>
-                <w:szCs w:val="22"/>
-              </w:rPr>
-            </w:pPr>
-            <w:r>
-              <w:rPr>
-                <w:rFonts w:ascii="Century Gothic" w:eastAsia="Century Gothic" w:hAnsi="Century Gothic" w:cs="Century Gothic"/>
-                <w:color w:val="000000"/>
-                <w:sz w:val="22"/>
-                <w:szCs w:val="22"/>
-              </w:rPr>
-              <w:t>Mon 4 – Sat 9 Oct</w:t>
-            </w:r>
-          </w:p>
-        </w:tc>
-        <w:tc>
-          <w:tcPr>
-            <w:tcW w:w="3006" w:type="dxa"/>
-            <w:tcBorders>
-              <w:top w:val="single" w:sz="4" w:space="0" w:color="000000"/>
-              <w:left w:val="single" w:sz="4" w:space="0" w:color="000000"/>
-              <w:bottom w:val="single" w:sz="4" w:space="0" w:color="auto"/>
-            </w:tcBorders>
-            <w:tcMar>
-              <w:top w:w="8" w:type="dxa"/>
-              <w:left w:w="108" w:type="dxa"/>
-              <w:bottom w:w="8" w:type="dxa"/>
-              <w:right w:w="108" w:type="dxa"/>
-            </w:tcMar>
-            <w:hideMark/>
-          </w:tcPr>
-          <w:p>
-            <w:pPr>
-              <w:spacing w:after="160" w:line="259" w:lineRule="auto"/>
-              <w:rPr>
-                <w:color w:val="000000"/>
-                <w:sz w:val="22"/>
-                <w:szCs w:val="22"/>
-              </w:rPr>
-            </w:pPr>
-            <w:r>
-              <w:rPr>
-                <w:rFonts w:ascii="Century Gothic" w:eastAsia="Century Gothic" w:hAnsi="Century Gothic" w:cs="Century Gothic"/>
-                <w:color w:val="000000"/>
-                <w:sz w:val="22"/>
-                <w:szCs w:val="22"/>
-              </w:rPr>
-              <w:t>Wed 2.30</w:t>
-            </w:r>
-          </w:p>
-        </w:tc>
-      </w:tr>
-      <w:tr>
-        <w:trPr>
-          <w:trHeight w:val="420"/>
-          <w:jc w:val="center"/>
-        </w:trPr>
-        <w:tc>
-          <w:tcPr>
-            <w:tcW w:w="3005" w:type="dxa"/>
-            <w:tcBorders>
-              <w:top w:val="single" w:sz="4" w:space="0" w:color="auto"/>
-              <w:bottom w:val="single" w:sz="4" w:space="0" w:color="000000"/>
-              <w:right w:val="single" w:sz="4" w:space="0" w:color="000000"/>
-            </w:tcBorders>
-            <w:tcMar>
-              <w:top w:w="8" w:type="dxa"/>
-              <w:left w:w="108" w:type="dxa"/>
-              <w:bottom w:w="8" w:type="dxa"/>
-              <w:right w:w="108" w:type="dxa"/>
-            </w:tcMar>
-          </w:tcPr>
-          <w:p>
-            <w:pPr>
-              <w:spacing w:after="160" w:line="259" w:lineRule="auto"/>
-              <w:rPr>
-                <w:rFonts w:ascii="Century Gothic" w:eastAsia="Century Gothic" w:hAnsi="Century Gothic" w:cs="Century Gothic"/>
-                <w:color w:val="000000"/>
-                <w:sz w:val="22"/>
-                <w:szCs w:val="22"/>
-              </w:rPr>
-            </w:pPr>
-            <w:r>
-              <w:rPr>
-                <w:rFonts w:ascii="Century Gothic" w:eastAsia="Century Gothic" w:hAnsi="Century Gothic" w:cs="Century Gothic"/>
-                <w:color w:val="000000"/>
-                <w:sz w:val="22"/>
-                <w:szCs w:val="22"/>
-              </w:rPr>
-              <w:t>The Carpenters Story</w:t>
-            </w:r>
-          </w:p>
-        </w:tc>
-        <w:tc>
-          <w:tcPr>
-            <w:tcW w:w="3005" w:type="dxa"/>
-            <w:tcBorders>
-              <w:top w:val="single" w:sz="4" w:space="0" w:color="auto"/>
-              <w:left w:val="single" w:sz="4" w:space="0" w:color="000000"/>
-              <w:bottom w:val="single" w:sz="4" w:space="0" w:color="000000"/>
-              <w:right w:val="single" w:sz="4" w:space="0" w:color="000000"/>
-            </w:tcBorders>
-            <w:tcMar>
-              <w:top w:w="8" w:type="dxa"/>
-              <w:left w:w="108" w:type="dxa"/>
-              <w:bottom w:w="8" w:type="dxa"/>
-              <w:right w:w="108" w:type="dxa"/>
-            </w:tcMar>
-          </w:tcPr>
-          <w:p>
-            <w:pPr>
-              <w:spacing w:after="160" w:line="259" w:lineRule="auto"/>
-              <w:rPr>
-                <w:rFonts w:ascii="Century Gothic" w:eastAsia="Century Gothic" w:hAnsi="Century Gothic" w:cs="Century Gothic"/>
-                <w:color w:val="000000"/>
-                <w:sz w:val="22"/>
-                <w:szCs w:val="22"/>
-              </w:rPr>
-            </w:pPr>
-            <w:r>
-              <w:rPr>
-                <w:rFonts w:ascii="Century Gothic" w:eastAsia="Century Gothic" w:hAnsi="Century Gothic" w:cs="Century Gothic"/>
-                <w:color w:val="000000"/>
-                <w:sz w:val="22"/>
-                <w:szCs w:val="22"/>
-              </w:rPr>
-              <w:t>Wed 13 Oct</w:t>
-            </w:r>
-          </w:p>
-        </w:tc>
-        <w:tc>
-          <w:tcPr>
-            <w:tcW w:w="3006" w:type="dxa"/>
-            <w:tcBorders>
-              <w:top w:val="single" w:sz="4" w:space="0" w:color="auto"/>
-              <w:left w:val="single" w:sz="4" w:space="0" w:color="000000"/>
-              <w:bottom w:val="single" w:sz="4" w:space="0" w:color="000000"/>
-            </w:tcBorders>
-            <w:tcMar>
-              <w:top w:w="8" w:type="dxa"/>
-              <w:left w:w="108" w:type="dxa"/>
-              <w:bottom w:w="8" w:type="dxa"/>
-              <w:right w:w="108" w:type="dxa"/>
-            </w:tcMar>
-          </w:tcPr>
-          <w:p>
-            <w:pPr>
-              <w:spacing w:after="160" w:line="259" w:lineRule="auto"/>
-              <w:rPr>
-                <w:rFonts w:ascii="Century Gothic" w:eastAsia="Century Gothic" w:hAnsi="Century Gothic" w:cs="Century Gothic"/>
-                <w:color w:val="000000"/>
-                <w:sz w:val="22"/>
-                <w:szCs w:val="22"/>
-              </w:rPr>
-            </w:pPr>
-          </w:p>
-        </w:tc>
-      </w:tr>
-      <w:tr>
-        <w:trPr>
-          <w:jc w:val="center"/>
-        </w:trPr>
-        <w:tc>
-          <w:tcPr>
-            <w:tcW w:w="3005" w:type="dxa"/>
-            <w:tcBorders>
-              <w:top w:val="single" w:sz="4" w:space="0" w:color="000000"/>
-              <w:bottom w:val="single" w:sz="4" w:space="0" w:color="000000"/>
-              <w:right w:val="single" w:sz="4" w:space="0" w:color="000000"/>
-            </w:tcBorders>
-            <w:tcMar>
-              <w:top w:w="8" w:type="dxa"/>
-              <w:left w:w="108" w:type="dxa"/>
-              <w:bottom w:w="8" w:type="dxa"/>
-              <w:right w:w="108" w:type="dxa"/>
-            </w:tcMar>
-            <w:hideMark/>
-          </w:tcPr>
-          <w:p>
-            <w:pPr>
-              <w:spacing w:after="160" w:line="259" w:lineRule="auto"/>
-              <w:rPr>
-                <w:color w:val="000000"/>
-                <w:sz w:val="22"/>
-                <w:szCs w:val="22"/>
-              </w:rPr>
-            </w:pPr>
-            <w:r>
-              <w:rPr>
-                <w:rFonts w:ascii="Century Gothic" w:eastAsia="Century Gothic" w:hAnsi="Century Gothic" w:cs="Century Gothic"/>
-                <w:color w:val="000000"/>
-                <w:sz w:val="22"/>
-                <w:szCs w:val="22"/>
-              </w:rPr>
-              <w:t>Alan Carr</w:t>
-            </w:r>
-          </w:p>
-        </w:tc>
-        <w:tc>
-          <w:tcPr>
-            <w:tcW w:w="3005" w:type="dxa"/>
-            <w:tcBorders>
-              <w:top w:val="single" w:sz="4" w:space="0" w:color="000000"/>
-              <w:left w:val="single" w:sz="4" w:space="0" w:color="000000"/>
-              <w:bottom w:val="single" w:sz="4" w:space="0" w:color="000000"/>
-              <w:right w:val="single" w:sz="4" w:space="0" w:color="000000"/>
-            </w:tcBorders>
-            <w:tcMar>
-              <w:top w:w="8" w:type="dxa"/>
-              <w:left w:w="108" w:type="dxa"/>
-              <w:bottom w:w="8" w:type="dxa"/>
-              <w:right w:w="108" w:type="dxa"/>
-            </w:tcMar>
-            <w:hideMark/>
-          </w:tcPr>
-          <w:p>
-            <w:pPr>
-              <w:spacing w:after="160" w:line="259" w:lineRule="auto"/>
-              <w:rPr>
-                <w:color w:val="000000"/>
-                <w:sz w:val="22"/>
-                <w:szCs w:val="22"/>
-              </w:rPr>
-            </w:pPr>
-            <w:r>
-              <w:rPr>
-                <w:rFonts w:ascii="Century Gothic" w:eastAsia="Century Gothic" w:hAnsi="Century Gothic" w:cs="Century Gothic"/>
-                <w:color w:val="000000"/>
-                <w:sz w:val="22"/>
-                <w:szCs w:val="22"/>
-              </w:rPr>
-              <w:t>Sun 17 Oct</w:t>
-            </w:r>
-          </w:p>
-        </w:tc>
-        <w:tc>
-          <w:tcPr>
-            <w:tcW w:w="3006" w:type="dxa"/>
-            <w:tcBorders>
-              <w:top w:val="single" w:sz="4" w:space="0" w:color="000000"/>
-              <w:left w:val="single" w:sz="4" w:space="0" w:color="000000"/>
-              <w:bottom w:val="single" w:sz="4" w:space="0" w:color="000000"/>
-            </w:tcBorders>
-            <w:tcMar>
-              <w:top w:w="8" w:type="dxa"/>
-              <w:left w:w="108" w:type="dxa"/>
-              <w:bottom w:w="8" w:type="dxa"/>
-              <w:right w:w="108" w:type="dxa"/>
-            </w:tcMar>
-          </w:tcPr>
-          <w:p>
-            <w:pPr>
-              <w:spacing w:after="160" w:line="259" w:lineRule="auto"/>
-              <w:rPr>
-                <w:color w:val="000000"/>
-                <w:sz w:val="22"/>
-                <w:szCs w:val="22"/>
-              </w:rPr>
-            </w:pPr>
-          </w:p>
-        </w:tc>
-      </w:tr>
-      <w:tr>
-        <w:trPr>
-          <w:jc w:val="center"/>
-        </w:trPr>
-        <w:tc>
-          <w:tcPr>
-            <w:tcW w:w="3005" w:type="dxa"/>
-            <w:tcBorders>
-              <w:top w:val="single" w:sz="4" w:space="0" w:color="000000"/>
-              <w:bottom w:val="single" w:sz="4" w:space="0" w:color="000000"/>
-              <w:right w:val="single" w:sz="4" w:space="0" w:color="000000"/>
-            </w:tcBorders>
-            <w:tcMar>
-              <w:top w:w="8" w:type="dxa"/>
-              <w:left w:w="108" w:type="dxa"/>
-              <w:bottom w:w="8" w:type="dxa"/>
-              <w:right w:w="108" w:type="dxa"/>
-            </w:tcMar>
-            <w:hideMark/>
-          </w:tcPr>
-          <w:p>
-            <w:pPr>
-              <w:spacing w:after="160" w:line="259" w:lineRule="auto"/>
-              <w:rPr>
-                <w:color w:val="000000"/>
-                <w:sz w:val="22"/>
-                <w:szCs w:val="22"/>
-              </w:rPr>
-            </w:pPr>
-            <w:r>
-              <w:rPr>
-                <w:rFonts w:ascii="Century Gothic" w:eastAsia="Century Gothic" w:hAnsi="Century Gothic" w:cs="Century Gothic"/>
-                <w:color w:val="000000"/>
-                <w:sz w:val="22"/>
-                <w:szCs w:val="22"/>
-              </w:rPr>
-              <w:t>Magic Goes Wrong</w:t>
-            </w:r>
-          </w:p>
-        </w:tc>
-        <w:tc>
-          <w:tcPr>
-            <w:tcW w:w="3005" w:type="dxa"/>
-            <w:tcBorders>
-              <w:top w:val="single" w:sz="4" w:space="0" w:color="000000"/>
-              <w:left w:val="single" w:sz="4" w:space="0" w:color="000000"/>
-              <w:bottom w:val="single" w:sz="4" w:space="0" w:color="000000"/>
-              <w:right w:val="single" w:sz="4" w:space="0" w:color="000000"/>
-            </w:tcBorders>
-            <w:tcMar>
-              <w:top w:w="8" w:type="dxa"/>
-              <w:left w:w="108" w:type="dxa"/>
-              <w:bottom w:w="8" w:type="dxa"/>
-              <w:right w:w="108" w:type="dxa"/>
-            </w:tcMar>
-            <w:hideMark/>
-          </w:tcPr>
-          <w:p>
-            <w:pPr>
-              <w:spacing w:after="160" w:line="259" w:lineRule="auto"/>
-              <w:rPr>
-                <w:color w:val="000000"/>
-                <w:sz w:val="22"/>
-                <w:szCs w:val="22"/>
-              </w:rPr>
-            </w:pPr>
-            <w:r>
-              <w:rPr>
-                <w:rFonts w:ascii="Century Gothic" w:eastAsia="Century Gothic" w:hAnsi="Century Gothic" w:cs="Century Gothic"/>
-                <w:color w:val="000000"/>
-                <w:sz w:val="22"/>
-                <w:szCs w:val="22"/>
-              </w:rPr>
-              <w:t>Tue 19 Oct – Sat 23 Oct</w:t>
-            </w:r>
-          </w:p>
-        </w:tc>
-        <w:tc>
-          <w:tcPr>
-            <w:tcW w:w="3006" w:type="dxa"/>
-            <w:tcBorders>
-              <w:top w:val="single" w:sz="4" w:space="0" w:color="000000"/>
-              <w:left w:val="single" w:sz="4" w:space="0" w:color="000000"/>
-              <w:bottom w:val="single" w:sz="4" w:space="0" w:color="000000"/>
-            </w:tcBorders>
-            <w:tcMar>
-              <w:top w:w="8" w:type="dxa"/>
-              <w:left w:w="108" w:type="dxa"/>
-              <w:bottom w:w="8" w:type="dxa"/>
-              <w:right w:w="108" w:type="dxa"/>
-            </w:tcMar>
-            <w:hideMark/>
-          </w:tcPr>
-          <w:p>
-            <w:pPr>
-              <w:spacing w:after="160" w:line="259" w:lineRule="auto"/>
-              <w:rPr>
-                <w:color w:val="000000"/>
-                <w:sz w:val="22"/>
-                <w:szCs w:val="22"/>
-              </w:rPr>
-            </w:pPr>
-            <w:r>
-              <w:rPr>
-                <w:rFonts w:ascii="Century Gothic" w:eastAsia="Century Gothic" w:hAnsi="Century Gothic" w:cs="Century Gothic"/>
-                <w:color w:val="000000"/>
-                <w:sz w:val="22"/>
-                <w:szCs w:val="22"/>
-              </w:rPr>
-              <w:t>Wed 2.30</w:t>
-            </w:r>
-          </w:p>
-        </w:tc>
-      </w:tr>
-      <w:tr>
-        <w:trPr>
-          <w:jc w:val="center"/>
-        </w:trPr>
-        <w:tc>
-          <w:tcPr>
-            <w:tcW w:w="3005" w:type="dxa"/>
-            <w:tcBorders>
-              <w:top w:val="single" w:sz="4" w:space="0" w:color="000000"/>
-              <w:bottom w:val="single" w:sz="4" w:space="0" w:color="000000"/>
-              <w:right w:val="single" w:sz="4" w:space="0" w:color="000000"/>
-            </w:tcBorders>
-            <w:tcMar>
-              <w:top w:w="8" w:type="dxa"/>
-              <w:left w:w="108" w:type="dxa"/>
-              <w:bottom w:w="8" w:type="dxa"/>
-              <w:right w:w="108" w:type="dxa"/>
-            </w:tcMar>
-            <w:hideMark/>
-          </w:tcPr>
-          <w:p>
-            <w:pPr>
-              <w:spacing w:after="160" w:line="259" w:lineRule="auto"/>
-              <w:rPr>
-                <w:color w:val="000000"/>
-                <w:sz w:val="22"/>
-                <w:szCs w:val="22"/>
-              </w:rPr>
-            </w:pPr>
-            <w:r>
-              <w:rPr>
-                <w:rFonts w:ascii="Century Gothic" w:eastAsia="Century Gothic" w:hAnsi="Century Gothic" w:cs="Century Gothic"/>
-                <w:color w:val="000000"/>
-                <w:sz w:val="22"/>
-                <w:szCs w:val="22"/>
-              </w:rPr>
-              <w:t>Fastlove</w:t>
-            </w:r>
-          </w:p>
-        </w:tc>
-        <w:tc>
-          <w:tcPr>
-            <w:tcW w:w="3005" w:type="dxa"/>
-            <w:tcBorders>
-              <w:top w:val="single" w:sz="4" w:space="0" w:color="000000"/>
-              <w:left w:val="single" w:sz="4" w:space="0" w:color="000000"/>
-              <w:bottom w:val="single" w:sz="4" w:space="0" w:color="000000"/>
-              <w:right w:val="single" w:sz="4" w:space="0" w:color="000000"/>
-            </w:tcBorders>
-            <w:tcMar>
-              <w:top w:w="8" w:type="dxa"/>
-              <w:left w:w="108" w:type="dxa"/>
-              <w:bottom w:w="8" w:type="dxa"/>
-              <w:right w:w="108" w:type="dxa"/>
-            </w:tcMar>
-            <w:hideMark/>
-          </w:tcPr>
-          <w:p>
-            <w:pPr>
-              <w:spacing w:after="160" w:line="259" w:lineRule="auto"/>
-              <w:rPr>
-                <w:color w:val="000000"/>
-                <w:sz w:val="22"/>
-                <w:szCs w:val="22"/>
-              </w:rPr>
-            </w:pPr>
-            <w:r>
-              <w:rPr>
-                <w:rFonts w:ascii="Century Gothic" w:eastAsia="Century Gothic" w:hAnsi="Century Gothic" w:cs="Century Gothic"/>
-                <w:color w:val="000000"/>
-                <w:sz w:val="22"/>
-                <w:szCs w:val="22"/>
-              </w:rPr>
-              <w:t>Sun 24 Oct</w:t>
-            </w:r>
-          </w:p>
-        </w:tc>
-        <w:tc>
-          <w:tcPr>
-            <w:tcW w:w="3006" w:type="dxa"/>
-            <w:tcBorders>
-              <w:top w:val="single" w:sz="4" w:space="0" w:color="000000"/>
-              <w:left w:val="single" w:sz="4" w:space="0" w:color="000000"/>
-              <w:bottom w:val="single" w:sz="4" w:space="0" w:color="000000"/>
-            </w:tcBorders>
-            <w:tcMar>
-              <w:top w:w="8" w:type="dxa"/>
-              <w:left w:w="108" w:type="dxa"/>
-              <w:bottom w:w="8" w:type="dxa"/>
-              <w:right w:w="108" w:type="dxa"/>
-            </w:tcMar>
-          </w:tcPr>
-          <w:p>
-            <w:pPr>
-              <w:spacing w:after="160" w:line="259" w:lineRule="auto"/>
-              <w:rPr>
-                <w:color w:val="000000"/>
-                <w:sz w:val="22"/>
-                <w:szCs w:val="22"/>
-              </w:rPr>
-            </w:pPr>
-          </w:p>
-        </w:tc>
-      </w:tr>
-      <w:tr>
-        <w:trPr>
-          <w:jc w:val="center"/>
-        </w:trPr>
-        <w:tc>
-          <w:tcPr>
-            <w:tcW w:w="3005" w:type="dxa"/>
-            <w:tcBorders>
-              <w:top w:val="single" w:sz="4" w:space="0" w:color="000000"/>
-              <w:bottom w:val="single" w:sz="4" w:space="0" w:color="000000"/>
-              <w:right w:val="single" w:sz="4" w:space="0" w:color="000000"/>
-            </w:tcBorders>
-            <w:tcMar>
-              <w:top w:w="8" w:type="dxa"/>
-              <w:left w:w="108" w:type="dxa"/>
-              <w:bottom w:w="8" w:type="dxa"/>
-              <w:right w:w="108" w:type="dxa"/>
-            </w:tcMar>
-            <w:hideMark/>
-          </w:tcPr>
-          <w:p>
-            <w:pPr>
-              <w:spacing w:after="160" w:line="259" w:lineRule="auto"/>
-              <w:rPr>
-                <w:color w:val="000000"/>
-                <w:sz w:val="22"/>
-                <w:szCs w:val="22"/>
-              </w:rPr>
-            </w:pPr>
-            <w:r>
-              <w:rPr>
-                <w:rFonts w:ascii="Century Gothic" w:eastAsia="Century Gothic" w:hAnsi="Century Gothic" w:cs="Century Gothic"/>
-                <w:color w:val="000000"/>
-                <w:sz w:val="22"/>
-                <w:szCs w:val="22"/>
-              </w:rPr>
-              <w:t>Russell Brand</w:t>
-            </w:r>
-          </w:p>
-        </w:tc>
-        <w:tc>
-          <w:tcPr>
-            <w:tcW w:w="3005" w:type="dxa"/>
-            <w:tcBorders>
-              <w:top w:val="single" w:sz="4" w:space="0" w:color="000000"/>
-              <w:left w:val="single" w:sz="4" w:space="0" w:color="000000"/>
-              <w:bottom w:val="single" w:sz="4" w:space="0" w:color="000000"/>
-              <w:right w:val="single" w:sz="4" w:space="0" w:color="000000"/>
-            </w:tcBorders>
-            <w:tcMar>
-              <w:top w:w="8" w:type="dxa"/>
-              <w:left w:w="108" w:type="dxa"/>
-              <w:bottom w:w="8" w:type="dxa"/>
-              <w:right w:w="108" w:type="dxa"/>
-            </w:tcMar>
-            <w:hideMark/>
-          </w:tcPr>
-          <w:p>
-            <w:pPr>
-              <w:spacing w:after="160" w:line="259" w:lineRule="auto"/>
-              <w:rPr>
-                <w:color w:val="000000"/>
-                <w:sz w:val="22"/>
-                <w:szCs w:val="22"/>
-              </w:rPr>
-            </w:pPr>
-            <w:r>
-              <w:rPr>
-                <w:rFonts w:ascii="Century Gothic" w:eastAsia="Century Gothic" w:hAnsi="Century Gothic" w:cs="Century Gothic"/>
-                <w:color w:val="000000"/>
-                <w:sz w:val="22"/>
-                <w:szCs w:val="22"/>
-              </w:rPr>
-              <w:t>Mon 25 Oct</w:t>
-            </w:r>
-          </w:p>
-        </w:tc>
-        <w:tc>
-          <w:tcPr>
-            <w:tcW w:w="3006" w:type="dxa"/>
-            <w:tcBorders>
-              <w:top w:val="single" w:sz="4" w:space="0" w:color="000000"/>
-              <w:left w:val="single" w:sz="4" w:space="0" w:color="000000"/>
-              <w:bottom w:val="single" w:sz="4" w:space="0" w:color="000000"/>
-            </w:tcBorders>
-            <w:tcMar>
-              <w:top w:w="8" w:type="dxa"/>
-              <w:left w:w="108" w:type="dxa"/>
-              <w:bottom w:w="8" w:type="dxa"/>
-              <w:right w:w="108" w:type="dxa"/>
-            </w:tcMar>
-          </w:tcPr>
-          <w:p>
-            <w:pPr>
-              <w:spacing w:after="160" w:line="259" w:lineRule="auto"/>
-              <w:rPr>
-                <w:color w:val="000000"/>
-                <w:sz w:val="22"/>
-                <w:szCs w:val="22"/>
-              </w:rPr>
-            </w:pPr>
-          </w:p>
-        </w:tc>
-      </w:tr>
-      <w:tr>
-        <w:trPr>
-          <w:jc w:val="center"/>
-        </w:trPr>
-        <w:tc>
-          <w:tcPr>
-            <w:tcW w:w="3005" w:type="dxa"/>
-            <w:tcBorders>
-              <w:top w:val="single" w:sz="4" w:space="0" w:color="000000"/>
-              <w:bottom w:val="single" w:sz="4" w:space="0" w:color="000000"/>
-              <w:right w:val="single" w:sz="4" w:space="0" w:color="000000"/>
-            </w:tcBorders>
-            <w:tcMar>
-              <w:top w:w="8" w:type="dxa"/>
-              <w:left w:w="108" w:type="dxa"/>
-              <w:bottom w:w="8" w:type="dxa"/>
-              <w:right w:w="108" w:type="dxa"/>
-            </w:tcMar>
-            <w:hideMark/>
-          </w:tcPr>
-          <w:p>
-            <w:pPr>
-              <w:spacing w:after="160" w:line="259" w:lineRule="auto"/>
-              <w:rPr>
-                <w:color w:val="000000"/>
-                <w:sz w:val="22"/>
-                <w:szCs w:val="22"/>
-              </w:rPr>
-            </w:pPr>
-            <w:r>
-              <w:rPr>
-                <w:rFonts w:ascii="Century Gothic" w:eastAsia="Century Gothic" w:hAnsi="Century Gothic" w:cs="Century Gothic"/>
-                <w:color w:val="000000"/>
-                <w:sz w:val="22"/>
-                <w:szCs w:val="22"/>
-              </w:rPr>
-              <w:t>Dial M For Murder</w:t>
-            </w:r>
-          </w:p>
-        </w:tc>
-        <w:tc>
-          <w:tcPr>
-            <w:tcW w:w="3005" w:type="dxa"/>
-            <w:tcBorders>
-              <w:top w:val="single" w:sz="4" w:space="0" w:color="000000"/>
-              <w:left w:val="single" w:sz="4" w:space="0" w:color="000000"/>
-              <w:bottom w:val="single" w:sz="4" w:space="0" w:color="000000"/>
-              <w:right w:val="single" w:sz="4" w:space="0" w:color="000000"/>
-            </w:tcBorders>
-            <w:tcMar>
-              <w:top w:w="8" w:type="dxa"/>
-              <w:left w:w="108" w:type="dxa"/>
-              <w:bottom w:w="8" w:type="dxa"/>
-              <w:right w:w="108" w:type="dxa"/>
-            </w:tcMar>
-            <w:hideMark/>
-          </w:tcPr>
-          <w:p>
-            <w:pPr>
-              <w:spacing w:after="160" w:line="259" w:lineRule="auto"/>
-              <w:rPr>
-                <w:color w:val="000000"/>
-                <w:sz w:val="22"/>
-                <w:szCs w:val="22"/>
-              </w:rPr>
-            </w:pPr>
-            <w:r>
-              <w:rPr>
-                <w:rFonts w:ascii="Century Gothic" w:eastAsia="Century Gothic" w:hAnsi="Century Gothic" w:cs="Century Gothic"/>
-                <w:color w:val="000000"/>
-                <w:sz w:val="22"/>
-                <w:szCs w:val="22"/>
-              </w:rPr>
-              <w:t>Tue 26 – Sat 30 Oct</w:t>
-            </w:r>
-          </w:p>
-        </w:tc>
-        <w:tc>
-          <w:tcPr>
-            <w:tcW w:w="3006" w:type="dxa"/>
-            <w:tcBorders>
-              <w:top w:val="single" w:sz="4" w:space="0" w:color="000000"/>
-              <w:left w:val="single" w:sz="4" w:space="0" w:color="000000"/>
-              <w:bottom w:val="single" w:sz="4" w:space="0" w:color="000000"/>
-            </w:tcBorders>
-            <w:tcMar>
-              <w:top w:w="8" w:type="dxa"/>
-              <w:left w:w="108" w:type="dxa"/>
-              <w:bottom w:w="8" w:type="dxa"/>
-              <w:right w:w="108" w:type="dxa"/>
-            </w:tcMar>
-            <w:hideMark/>
-          </w:tcPr>
-          <w:p>
-            <w:pPr>
-              <w:spacing w:after="160" w:line="259" w:lineRule="auto"/>
-              <w:rPr>
-                <w:color w:val="000000"/>
-                <w:sz w:val="22"/>
-                <w:szCs w:val="22"/>
-              </w:rPr>
-            </w:pPr>
-            <w:r>
-              <w:rPr>
-                <w:rFonts w:ascii="Century Gothic" w:eastAsia="Century Gothic" w:hAnsi="Century Gothic" w:cs="Century Gothic"/>
-                <w:color w:val="000000"/>
-                <w:sz w:val="22"/>
-                <w:szCs w:val="22"/>
-              </w:rPr>
-              <w:t>Wed 2.30</w:t>
-            </w:r>
-          </w:p>
-        </w:tc>
-      </w:tr>
-      <w:tr>
-        <w:trPr>
-          <w:jc w:val="center"/>
-        </w:trPr>
-        <w:tc>
-          <w:tcPr>
-            <w:tcW w:w="3005" w:type="dxa"/>
-            <w:tcBorders>
-              <w:top w:val="single" w:sz="4" w:space="0" w:color="000000"/>
-              <w:bottom w:val="single" w:sz="4" w:space="0" w:color="000000"/>
-              <w:right w:val="single" w:sz="4" w:space="0" w:color="000000"/>
-            </w:tcBorders>
-            <w:tcMar>
-              <w:top w:w="8" w:type="dxa"/>
-              <w:left w:w="108" w:type="dxa"/>
-              <w:bottom w:w="8" w:type="dxa"/>
-              <w:right w:w="108" w:type="dxa"/>
-            </w:tcMar>
-            <w:hideMark/>
-          </w:tcPr>
-          <w:p>
-            <w:pPr>
-              <w:spacing w:after="160" w:line="259" w:lineRule="auto"/>
-              <w:rPr>
-                <w:color w:val="000000"/>
-                <w:sz w:val="22"/>
-                <w:szCs w:val="22"/>
-              </w:rPr>
-            </w:pPr>
-            <w:r>
-              <w:rPr>
-                <w:rFonts w:ascii="Century Gothic" w:eastAsia="Century Gothic" w:hAnsi="Century Gothic" w:cs="Century Gothic"/>
-                <w:color w:val="000000"/>
-                <w:sz w:val="22"/>
-                <w:szCs w:val="22"/>
-              </w:rPr>
-              <w:t>Whitney – Queen of the Night</w:t>
-            </w:r>
-          </w:p>
-        </w:tc>
-        <w:tc>
-          <w:tcPr>
-            <w:tcW w:w="3005" w:type="dxa"/>
-            <w:tcBorders>
-              <w:top w:val="single" w:sz="4" w:space="0" w:color="000000"/>
-              <w:left w:val="single" w:sz="4" w:space="0" w:color="000000"/>
-              <w:bottom w:val="single" w:sz="4" w:space="0" w:color="000000"/>
-              <w:right w:val="single" w:sz="4" w:space="0" w:color="000000"/>
-            </w:tcBorders>
-            <w:tcMar>
-              <w:top w:w="8" w:type="dxa"/>
-              <w:left w:w="108" w:type="dxa"/>
-              <w:bottom w:w="8" w:type="dxa"/>
-              <w:right w:w="108" w:type="dxa"/>
-            </w:tcMar>
-            <w:hideMark/>
-          </w:tcPr>
-          <w:p>
-            <w:pPr>
-              <w:spacing w:after="160" w:line="259" w:lineRule="auto"/>
-              <w:rPr>
-                <w:color w:val="000000"/>
-                <w:sz w:val="22"/>
-                <w:szCs w:val="22"/>
-              </w:rPr>
-            </w:pPr>
-            <w:r>
-              <w:rPr>
-                <w:rFonts w:ascii="Century Gothic" w:eastAsia="Century Gothic" w:hAnsi="Century Gothic" w:cs="Century Gothic"/>
-                <w:color w:val="000000"/>
-                <w:sz w:val="22"/>
-                <w:szCs w:val="22"/>
-              </w:rPr>
-              <w:t>Mon 1 Nov</w:t>
-            </w:r>
-          </w:p>
-        </w:tc>
-        <w:tc>
-          <w:tcPr>
-            <w:tcW w:w="3006" w:type="dxa"/>
-            <w:tcBorders>
-              <w:top w:val="single" w:sz="4" w:space="0" w:color="000000"/>
-              <w:left w:val="single" w:sz="4" w:space="0" w:color="000000"/>
-              <w:bottom w:val="single" w:sz="4" w:space="0" w:color="000000"/>
-            </w:tcBorders>
-            <w:tcMar>
-              <w:top w:w="8" w:type="dxa"/>
-              <w:left w:w="108" w:type="dxa"/>
-              <w:bottom w:w="8" w:type="dxa"/>
-              <w:right w:w="108" w:type="dxa"/>
-            </w:tcMar>
-          </w:tcPr>
-          <w:p>
-            <w:pPr>
-              <w:spacing w:after="160" w:line="259" w:lineRule="auto"/>
-              <w:rPr>
-                <w:color w:val="000000"/>
-                <w:sz w:val="22"/>
-                <w:szCs w:val="22"/>
-              </w:rPr>
-            </w:pPr>
-          </w:p>
-        </w:tc>
-      </w:tr>
-      <w:tr>
-        <w:trPr>
-          <w:jc w:val="center"/>
-        </w:trPr>
-        <w:tc>
-          <w:tcPr>
-            <w:tcW w:w="3005" w:type="dxa"/>
-            <w:tcBorders>
-              <w:top w:val="single" w:sz="4" w:space="0" w:color="000000"/>
-              <w:bottom w:val="single" w:sz="4" w:space="0" w:color="000000"/>
-              <w:right w:val="single" w:sz="4" w:space="0" w:color="000000"/>
-            </w:tcBorders>
-            <w:tcMar>
-              <w:top w:w="8" w:type="dxa"/>
-              <w:left w:w="108" w:type="dxa"/>
-              <w:bottom w:w="8" w:type="dxa"/>
-              <w:right w:w="108" w:type="dxa"/>
-            </w:tcMar>
-            <w:hideMark/>
-          </w:tcPr>
-          <w:p>
-            <w:pPr>
-              <w:spacing w:after="160" w:line="259" w:lineRule="auto"/>
-              <w:rPr>
-                <w:color w:val="000000"/>
-                <w:sz w:val="22"/>
-                <w:szCs w:val="22"/>
-              </w:rPr>
-            </w:pPr>
-            <w:r>
-              <w:rPr>
-                <w:rFonts w:ascii="Century Gothic" w:eastAsia="Century Gothic" w:hAnsi="Century Gothic" w:cs="Century Gothic"/>
-                <w:color w:val="000000"/>
-                <w:sz w:val="22"/>
-                <w:szCs w:val="22"/>
-              </w:rPr>
-              <w:t>Gangsta Granny</w:t>
-            </w:r>
-          </w:p>
-        </w:tc>
-        <w:tc>
-          <w:tcPr>
-            <w:tcW w:w="3005" w:type="dxa"/>
-            <w:tcBorders>
-              <w:top w:val="single" w:sz="4" w:space="0" w:color="000000"/>
-              <w:left w:val="single" w:sz="4" w:space="0" w:color="000000"/>
-              <w:bottom w:val="single" w:sz="4" w:space="0" w:color="000000"/>
-              <w:right w:val="single" w:sz="4" w:space="0" w:color="000000"/>
-            </w:tcBorders>
-            <w:tcMar>
-              <w:top w:w="8" w:type="dxa"/>
-              <w:left w:w="108" w:type="dxa"/>
-              <w:bottom w:w="8" w:type="dxa"/>
-              <w:right w:w="108" w:type="dxa"/>
-            </w:tcMar>
-            <w:hideMark/>
-          </w:tcPr>
-          <w:p>
-            <w:pPr>
-              <w:spacing w:after="160" w:line="259" w:lineRule="auto"/>
-              <w:rPr>
-                <w:color w:val="000000"/>
-                <w:sz w:val="22"/>
-                <w:szCs w:val="22"/>
-              </w:rPr>
-            </w:pPr>
-            <w:r>
-              <w:rPr>
-                <w:rFonts w:ascii="Century Gothic" w:eastAsia="Century Gothic" w:hAnsi="Century Gothic" w:cs="Century Gothic"/>
-                <w:color w:val="000000"/>
-                <w:sz w:val="22"/>
-                <w:szCs w:val="22"/>
-              </w:rPr>
-              <w:t>Wed 3 – Sat 6 Nov</w:t>
-            </w:r>
-          </w:p>
-        </w:tc>
-        <w:tc>
-          <w:tcPr>
-            <w:tcW w:w="3006" w:type="dxa"/>
-            <w:tcBorders>
-              <w:top w:val="single" w:sz="4" w:space="0" w:color="000000"/>
-              <w:left w:val="single" w:sz="4" w:space="0" w:color="000000"/>
-              <w:bottom w:val="single" w:sz="4" w:space="0" w:color="000000"/>
-            </w:tcBorders>
-            <w:tcMar>
-              <w:top w:w="8" w:type="dxa"/>
-              <w:left w:w="108" w:type="dxa"/>
-              <w:bottom w:w="8" w:type="dxa"/>
-              <w:right w:w="108" w:type="dxa"/>
-            </w:tcMar>
-            <w:hideMark/>
-          </w:tcPr>
-          <w:p>
-            <w:pPr>
-              <w:spacing w:after="160" w:line="259" w:lineRule="auto"/>
-              <w:rPr>
-                <w:color w:val="000000"/>
-                <w:sz w:val="22"/>
-                <w:szCs w:val="22"/>
-              </w:rPr>
-            </w:pPr>
-            <w:r>
-              <w:rPr>
-                <w:rFonts w:ascii="Century Gothic" w:eastAsia="Century Gothic" w:hAnsi="Century Gothic" w:cs="Century Gothic"/>
-                <w:color w:val="000000"/>
-                <w:sz w:val="22"/>
-                <w:szCs w:val="22"/>
-              </w:rPr>
-              <w:t>Thu &amp;</w:t>
-            </w:r>
-            <w:r>
-              <w:rPr>
-                <w:rFonts w:ascii="Century Gothic" w:eastAsia="Century Gothic" w:hAnsi="Century Gothic" w:cs="Century Gothic"/>
-                <w:color w:val="000000"/>
-                <w:sz w:val="22"/>
-                <w:szCs w:val="22"/>
-              </w:rPr>
-              <w:t xml:space="preserve"> Fri 1.30</w:t>
-            </w:r>
-          </w:p>
-        </w:tc>
-      </w:tr>
-      <w:tr>
-        <w:trPr>
-          <w:trHeight w:val="285"/>
-          <w:jc w:val="center"/>
-        </w:trPr>
-        <w:tc>
-          <w:tcPr>
-            <w:tcW w:w="3005" w:type="dxa"/>
-            <w:tcBorders>
-              <w:top w:val="single" w:sz="4" w:space="0" w:color="000000"/>
-              <w:bottom w:val="single" w:sz="4" w:space="0" w:color="000000"/>
-              <w:right w:val="single" w:sz="4" w:space="0" w:color="000000"/>
-            </w:tcBorders>
-            <w:tcMar>
-              <w:top w:w="8" w:type="dxa"/>
-              <w:left w:w="108" w:type="dxa"/>
-              <w:bottom w:w="8" w:type="dxa"/>
-              <w:right w:w="108" w:type="dxa"/>
-            </w:tcMar>
-            <w:hideMark/>
-          </w:tcPr>
-          <w:p>
-            <w:pPr>
-              <w:spacing w:after="160" w:line="259" w:lineRule="auto"/>
-              <w:rPr>
-                <w:color w:val="000000"/>
-                <w:sz w:val="22"/>
-                <w:szCs w:val="22"/>
-              </w:rPr>
-            </w:pPr>
-            <w:r>
-              <w:rPr>
-                <w:rFonts w:ascii="Century Gothic" w:eastAsia="Century Gothic" w:hAnsi="Century Gothic" w:cs="Century Gothic"/>
-                <w:color w:val="000000"/>
-                <w:sz w:val="22"/>
-                <w:szCs w:val="22"/>
-              </w:rPr>
-              <w:lastRenderedPageBreak/>
-              <w:t>Romesh Ranganathan</w:t>
-            </w:r>
-          </w:p>
-        </w:tc>
-        <w:tc>
-          <w:tcPr>
-            <w:tcW w:w="3005" w:type="dxa"/>
-            <w:tcBorders>
-              <w:top w:val="single" w:sz="4" w:space="0" w:color="000000"/>
-              <w:left w:val="single" w:sz="4" w:space="0" w:color="000000"/>
-              <w:bottom w:val="single" w:sz="4" w:space="0" w:color="000000"/>
-              <w:right w:val="single" w:sz="4" w:space="0" w:color="000000"/>
-            </w:tcBorders>
-            <w:tcMar>
-              <w:top w:w="8" w:type="dxa"/>
-              <w:left w:w="108" w:type="dxa"/>
-              <w:bottom w:w="8" w:type="dxa"/>
-              <w:right w:w="108" w:type="dxa"/>
-            </w:tcMar>
-            <w:hideMark/>
-          </w:tcPr>
-          <w:p>
-            <w:pPr>
-              <w:spacing w:after="160" w:line="259" w:lineRule="auto"/>
-              <w:rPr>
-                <w:color w:val="000000"/>
-                <w:sz w:val="22"/>
-                <w:szCs w:val="22"/>
-              </w:rPr>
-            </w:pPr>
-            <w:r>
-              <w:rPr>
-                <w:rFonts w:ascii="Century Gothic" w:eastAsia="Century Gothic" w:hAnsi="Century Gothic" w:cs="Century Gothic"/>
-                <w:color w:val="000000"/>
-                <w:sz w:val="22"/>
-                <w:szCs w:val="22"/>
-              </w:rPr>
-              <w:t>Sun 7 Nov</w:t>
-            </w:r>
-          </w:p>
-        </w:tc>
-        <w:tc>
-          <w:tcPr>
-            <w:tcW w:w="3006" w:type="dxa"/>
-            <w:tcBorders>
-              <w:top w:val="single" w:sz="4" w:space="0" w:color="000000"/>
-              <w:left w:val="single" w:sz="4" w:space="0" w:color="000000"/>
-              <w:bottom w:val="single" w:sz="4" w:space="0" w:color="000000"/>
-            </w:tcBorders>
-            <w:tcMar>
-              <w:top w:w="8" w:type="dxa"/>
-              <w:left w:w="108" w:type="dxa"/>
-              <w:bottom w:w="8" w:type="dxa"/>
-              <w:right w:w="108" w:type="dxa"/>
-            </w:tcMar>
-          </w:tcPr>
-          <w:p>
-            <w:pPr>
-              <w:spacing w:after="160" w:line="259" w:lineRule="auto"/>
-              <w:rPr>
-                <w:color w:val="000000"/>
-                <w:sz w:val="22"/>
-                <w:szCs w:val="22"/>
-              </w:rPr>
-            </w:pPr>
-          </w:p>
-        </w:tc>
-      </w:tr>
-      <w:tr>
-        <w:trPr>
-          <w:trHeight w:val="255"/>
-          <w:jc w:val="center"/>
-        </w:trPr>
-        <w:tc>
-          <w:tcPr>
-            <w:tcW w:w="3005" w:type="dxa"/>
-            <w:tcBorders>
-              <w:top w:val="single" w:sz="4" w:space="0" w:color="000000"/>
-              <w:bottom w:val="single" w:sz="4" w:space="0" w:color="000000"/>
-              <w:right w:val="single" w:sz="4" w:space="0" w:color="000000"/>
-            </w:tcBorders>
-            <w:tcMar>
-              <w:top w:w="8" w:type="dxa"/>
-              <w:left w:w="108" w:type="dxa"/>
-              <w:bottom w:w="8" w:type="dxa"/>
-              <w:right w:w="108" w:type="dxa"/>
-            </w:tcMar>
-            <w:hideMark/>
-          </w:tcPr>
-          <w:p>
-            <w:pPr>
-              <w:spacing w:after="160" w:line="259" w:lineRule="auto"/>
-              <w:rPr>
-                <w:color w:val="000000"/>
-                <w:sz w:val="22"/>
-                <w:szCs w:val="22"/>
-              </w:rPr>
-            </w:pPr>
-            <w:r>
-              <w:rPr>
-                <w:rFonts w:ascii="Century Gothic" w:eastAsia="Century Gothic" w:hAnsi="Century Gothic" w:cs="Century Gothic"/>
-                <w:color w:val="000000"/>
-                <w:sz w:val="22"/>
-                <w:szCs w:val="22"/>
-              </w:rPr>
-              <w:t>One Night of Elvis</w:t>
-            </w:r>
-          </w:p>
-        </w:tc>
-        <w:tc>
-          <w:tcPr>
-            <w:tcW w:w="3005" w:type="dxa"/>
-            <w:tcBorders>
-              <w:top w:val="single" w:sz="4" w:space="0" w:color="000000"/>
-              <w:left w:val="single" w:sz="4" w:space="0" w:color="000000"/>
-              <w:bottom w:val="single" w:sz="4" w:space="0" w:color="000000"/>
-              <w:right w:val="single" w:sz="4" w:space="0" w:color="000000"/>
-            </w:tcBorders>
-            <w:tcMar>
-              <w:top w:w="8" w:type="dxa"/>
-              <w:left w:w="108" w:type="dxa"/>
-              <w:bottom w:w="8" w:type="dxa"/>
-              <w:right w:w="108" w:type="dxa"/>
-            </w:tcMar>
-            <w:hideMark/>
-          </w:tcPr>
-          <w:p>
-            <w:pPr>
-              <w:spacing w:after="160" w:line="259" w:lineRule="auto"/>
-              <w:rPr>
-                <w:color w:val="000000"/>
-                <w:sz w:val="22"/>
-                <w:szCs w:val="22"/>
-              </w:rPr>
-            </w:pPr>
-            <w:r>
-              <w:rPr>
-                <w:rFonts w:ascii="Century Gothic" w:eastAsia="Century Gothic" w:hAnsi="Century Gothic" w:cs="Century Gothic"/>
-                <w:color w:val="000000"/>
-                <w:sz w:val="22"/>
-                <w:szCs w:val="22"/>
-              </w:rPr>
-              <w:t>Mon 8 Nov</w:t>
-            </w:r>
-          </w:p>
-        </w:tc>
-        <w:tc>
-          <w:tcPr>
-            <w:tcW w:w="3006" w:type="dxa"/>
-            <w:tcBorders>
-              <w:top w:val="single" w:sz="4" w:space="0" w:color="000000"/>
-              <w:left w:val="single" w:sz="4" w:space="0" w:color="000000"/>
-              <w:bottom w:val="single" w:sz="4" w:space="0" w:color="000000"/>
-            </w:tcBorders>
-            <w:tcMar>
-              <w:top w:w="8" w:type="dxa"/>
-              <w:left w:w="108" w:type="dxa"/>
-              <w:bottom w:w="8" w:type="dxa"/>
-              <w:right w:w="108" w:type="dxa"/>
-            </w:tcMar>
-          </w:tcPr>
-          <w:p>
-            <w:pPr>
-              <w:spacing w:after="160" w:line="259" w:lineRule="auto"/>
-              <w:rPr>
-                <w:color w:val="000000"/>
-                <w:sz w:val="22"/>
-                <w:szCs w:val="22"/>
-              </w:rPr>
-            </w:pPr>
-          </w:p>
-        </w:tc>
-      </w:tr>
-      <w:tr>
-        <w:trPr>
-          <w:jc w:val="center"/>
-        </w:trPr>
-        <w:tc>
-          <w:tcPr>
-            <w:tcW w:w="3005" w:type="dxa"/>
-            <w:tcBorders>
-              <w:top w:val="single" w:sz="4" w:space="0" w:color="000000"/>
-              <w:bottom w:val="single" w:sz="4" w:space="0" w:color="000000"/>
-              <w:right w:val="single" w:sz="4" w:space="0" w:color="000000"/>
-            </w:tcBorders>
-            <w:tcMar>
-              <w:top w:w="8" w:type="dxa"/>
-              <w:left w:w="108" w:type="dxa"/>
-              <w:bottom w:w="8" w:type="dxa"/>
-              <w:right w:w="108" w:type="dxa"/>
-            </w:tcMar>
-            <w:hideMark/>
-          </w:tcPr>
-          <w:p>
-            <w:pPr>
-              <w:spacing w:after="160" w:line="259" w:lineRule="auto"/>
-              <w:rPr>
-                <w:color w:val="000000"/>
-                <w:sz w:val="22"/>
-                <w:szCs w:val="22"/>
-              </w:rPr>
-            </w:pPr>
-            <w:r>
-              <w:rPr>
-                <w:rFonts w:ascii="Century Gothic" w:eastAsia="Century Gothic" w:hAnsi="Century Gothic" w:cs="Century Gothic"/>
-                <w:color w:val="000000"/>
-                <w:sz w:val="22"/>
-                <w:szCs w:val="22"/>
-              </w:rPr>
-              <w:t>Glyndebourne: The Rake’s Progress, Messiah and Don Pasquale</w:t>
-            </w:r>
-          </w:p>
-        </w:tc>
-        <w:tc>
-          <w:tcPr>
-            <w:tcW w:w="3005" w:type="dxa"/>
-            <w:tcBorders>
-              <w:top w:val="single" w:sz="4" w:space="0" w:color="000000"/>
-              <w:left w:val="single" w:sz="4" w:space="0" w:color="000000"/>
-              <w:bottom w:val="single" w:sz="4" w:space="0" w:color="000000"/>
-              <w:right w:val="single" w:sz="4" w:space="0" w:color="000000"/>
-            </w:tcBorders>
-            <w:tcMar>
-              <w:top w:w="8" w:type="dxa"/>
-              <w:left w:w="108" w:type="dxa"/>
-              <w:bottom w:w="8" w:type="dxa"/>
-              <w:right w:w="108" w:type="dxa"/>
-            </w:tcMar>
-            <w:hideMark/>
-          </w:tcPr>
-          <w:p>
-            <w:pPr>
-              <w:spacing w:after="160" w:line="259" w:lineRule="auto"/>
-              <w:rPr>
-                <w:color w:val="000000"/>
-                <w:sz w:val="22"/>
-                <w:szCs w:val="22"/>
-              </w:rPr>
-            </w:pPr>
-            <w:r>
-              <w:rPr>
-                <w:rFonts w:ascii="Century Gothic" w:eastAsia="Century Gothic" w:hAnsi="Century Gothic" w:cs="Century Gothic"/>
-                <w:color w:val="000000"/>
-                <w:sz w:val="22"/>
-                <w:szCs w:val="22"/>
-              </w:rPr>
-              <w:t>Wed 10 – Fri 12 Nov</w:t>
-            </w:r>
-          </w:p>
-        </w:tc>
-        <w:tc>
-          <w:tcPr>
-            <w:tcW w:w="3006" w:type="dxa"/>
-            <w:tcBorders>
-              <w:top w:val="single" w:sz="4" w:space="0" w:color="000000"/>
-              <w:left w:val="single" w:sz="4" w:space="0" w:color="000000"/>
-              <w:bottom w:val="single" w:sz="4" w:space="0" w:color="000000"/>
-            </w:tcBorders>
-            <w:tcMar>
-              <w:top w:w="8" w:type="dxa"/>
-              <w:left w:w="108" w:type="dxa"/>
-              <w:bottom w:w="8" w:type="dxa"/>
-              <w:right w:w="108" w:type="dxa"/>
-            </w:tcMar>
-          </w:tcPr>
-          <w:p>
-            <w:pPr>
-              <w:spacing w:after="160" w:line="259" w:lineRule="auto"/>
-              <w:rPr>
-                <w:color w:val="000000"/>
-                <w:sz w:val="22"/>
-                <w:szCs w:val="22"/>
-              </w:rPr>
-            </w:pPr>
-          </w:p>
-        </w:tc>
-      </w:tr>
-      <w:tr>
-        <w:trPr>
-          <w:jc w:val="center"/>
-        </w:trPr>
-        <w:tc>
-          <w:tcPr>
-            <w:tcW w:w="3005" w:type="dxa"/>
-            <w:tcBorders>
-              <w:top w:val="single" w:sz="4" w:space="0" w:color="000000"/>
-              <w:bottom w:val="single" w:sz="4" w:space="0" w:color="000000"/>
-              <w:right w:val="single" w:sz="4" w:space="0" w:color="000000"/>
-            </w:tcBorders>
-            <w:tcMar>
-              <w:top w:w="8" w:type="dxa"/>
-              <w:left w:w="108" w:type="dxa"/>
-              <w:bottom w:w="8" w:type="dxa"/>
-              <w:right w:w="108" w:type="dxa"/>
-            </w:tcMar>
-            <w:hideMark/>
-          </w:tcPr>
-          <w:p>
-            <w:pPr>
-              <w:spacing w:after="160" w:line="259" w:lineRule="auto"/>
-              <w:rPr>
-                <w:color w:val="000000"/>
-                <w:sz w:val="22"/>
-                <w:szCs w:val="22"/>
-              </w:rPr>
-            </w:pPr>
-            <w:r>
-              <w:rPr>
-                <w:rFonts w:ascii="Century Gothic" w:eastAsia="Century Gothic" w:hAnsi="Century Gothic" w:cs="Century Gothic"/>
-                <w:color w:val="000000"/>
-                <w:sz w:val="22"/>
-                <w:szCs w:val="22"/>
-              </w:rPr>
-              <w:t>Sir Ranulph Fiennes</w:t>
-            </w:r>
-          </w:p>
-        </w:tc>
-        <w:tc>
-          <w:tcPr>
-            <w:tcW w:w="3005" w:type="dxa"/>
-            <w:tcBorders>
-              <w:top w:val="single" w:sz="4" w:space="0" w:color="000000"/>
-              <w:left w:val="single" w:sz="4" w:space="0" w:color="000000"/>
-              <w:bottom w:val="single" w:sz="4" w:space="0" w:color="000000"/>
-              <w:right w:val="single" w:sz="4" w:space="0" w:color="000000"/>
-            </w:tcBorders>
-            <w:tcMar>
-              <w:top w:w="8" w:type="dxa"/>
-              <w:left w:w="108" w:type="dxa"/>
-              <w:bottom w:w="8" w:type="dxa"/>
-              <w:right w:w="108" w:type="dxa"/>
-            </w:tcMar>
-            <w:hideMark/>
-          </w:tcPr>
-          <w:p>
-            <w:pPr>
-              <w:spacing w:after="160" w:line="259" w:lineRule="auto"/>
-              <w:rPr>
-                <w:color w:val="000000"/>
-                <w:sz w:val="22"/>
-                <w:szCs w:val="22"/>
-              </w:rPr>
-            </w:pPr>
-            <w:r>
-              <w:rPr>
-                <w:rFonts w:ascii="Century Gothic" w:eastAsia="Century Gothic" w:hAnsi="Century Gothic" w:cs="Century Gothic"/>
-                <w:color w:val="000000"/>
-                <w:sz w:val="22"/>
-                <w:szCs w:val="22"/>
-              </w:rPr>
-              <w:t>Sat 13 Nov</w:t>
-            </w:r>
-          </w:p>
-        </w:tc>
-        <w:tc>
-          <w:tcPr>
-            <w:tcW w:w="3006" w:type="dxa"/>
-            <w:tcBorders>
-              <w:top w:val="single" w:sz="4" w:space="0" w:color="000000"/>
-              <w:left w:val="single" w:sz="4" w:space="0" w:color="000000"/>
-              <w:bottom w:val="single" w:sz="4" w:space="0" w:color="000000"/>
-            </w:tcBorders>
-            <w:tcMar>
-              <w:top w:w="8" w:type="dxa"/>
-              <w:left w:w="108" w:type="dxa"/>
-              <w:bottom w:w="8" w:type="dxa"/>
-              <w:right w:w="108" w:type="dxa"/>
-            </w:tcMar>
-          </w:tcPr>
-          <w:p>
-            <w:pPr>
-              <w:spacing w:after="160" w:line="259" w:lineRule="auto"/>
-              <w:rPr>
-                <w:color w:val="000000"/>
-                <w:sz w:val="22"/>
-                <w:szCs w:val="22"/>
-              </w:rPr>
-            </w:pPr>
-          </w:p>
-        </w:tc>
-      </w:tr>
-      <w:tr>
-        <w:trPr>
-          <w:jc w:val="center"/>
-        </w:trPr>
-        <w:tc>
-          <w:tcPr>
-            <w:tcW w:w="3005" w:type="dxa"/>
-            <w:tcBorders>
-              <w:top w:val="single" w:sz="4" w:space="0" w:color="000000"/>
-              <w:bottom w:val="single" w:sz="4" w:space="0" w:color="000000"/>
-              <w:right w:val="single" w:sz="4" w:space="0" w:color="000000"/>
-            </w:tcBorders>
-            <w:tcMar>
-              <w:top w:w="8" w:type="dxa"/>
-              <w:left w:w="108" w:type="dxa"/>
-              <w:bottom w:w="8" w:type="dxa"/>
-              <w:right w:w="108" w:type="dxa"/>
-            </w:tcMar>
-            <w:hideMark/>
-          </w:tcPr>
-          <w:p>
-            <w:pPr>
-              <w:spacing w:after="160" w:line="259" w:lineRule="auto"/>
-              <w:rPr>
-                <w:color w:val="000000"/>
-                <w:sz w:val="22"/>
-                <w:szCs w:val="22"/>
-              </w:rPr>
-            </w:pPr>
-            <w:r>
-              <w:rPr>
-                <w:rFonts w:ascii="Century Gothic" w:eastAsia="Century Gothic" w:hAnsi="Century Gothic" w:cs="Century Gothic"/>
-                <w:color w:val="000000"/>
-                <w:sz w:val="22"/>
-                <w:szCs w:val="22"/>
-              </w:rPr>
-              <w:t>Lost in Music</w:t>
-            </w:r>
-          </w:p>
-        </w:tc>
-        <w:tc>
-          <w:tcPr>
-            <w:tcW w:w="3005" w:type="dxa"/>
-            <w:tcBorders>
-              <w:top w:val="single" w:sz="4" w:space="0" w:color="000000"/>
-              <w:left w:val="single" w:sz="4" w:space="0" w:color="000000"/>
-              <w:bottom w:val="single" w:sz="4" w:space="0" w:color="000000"/>
-              <w:right w:val="single" w:sz="4" w:space="0" w:color="000000"/>
-            </w:tcBorders>
-            <w:tcMar>
-              <w:top w:w="8" w:type="dxa"/>
-              <w:left w:w="108" w:type="dxa"/>
-              <w:bottom w:w="8" w:type="dxa"/>
-              <w:right w:w="108" w:type="dxa"/>
-            </w:tcMar>
-            <w:hideMark/>
-          </w:tcPr>
-          <w:p>
-            <w:pPr>
-              <w:spacing w:after="160" w:line="259" w:lineRule="auto"/>
-              <w:rPr>
-                <w:color w:val="000000"/>
-                <w:sz w:val="22"/>
-                <w:szCs w:val="22"/>
-              </w:rPr>
-            </w:pPr>
-            <w:r>
-              <w:rPr>
-                <w:rFonts w:ascii="Century Gothic" w:eastAsia="Century Gothic" w:hAnsi="Century Gothic" w:cs="Century Gothic"/>
-                <w:color w:val="000000"/>
-                <w:sz w:val="22"/>
-                <w:szCs w:val="22"/>
-              </w:rPr>
-              <w:t>Sun 14 Nov</w:t>
-            </w:r>
-          </w:p>
-        </w:tc>
-        <w:tc>
-          <w:tcPr>
-            <w:tcW w:w="3006" w:type="dxa"/>
-            <w:tcBorders>
-              <w:top w:val="single" w:sz="4" w:space="0" w:color="000000"/>
-              <w:left w:val="single" w:sz="4" w:space="0" w:color="000000"/>
-              <w:bottom w:val="single" w:sz="4" w:space="0" w:color="000000"/>
-            </w:tcBorders>
-            <w:tcMar>
-              <w:top w:w="8" w:type="dxa"/>
-              <w:left w:w="108" w:type="dxa"/>
-              <w:bottom w:w="8" w:type="dxa"/>
-              <w:right w:w="108" w:type="dxa"/>
-            </w:tcMar>
-          </w:tcPr>
-          <w:p>
-            <w:pPr>
-              <w:spacing w:after="160" w:line="259" w:lineRule="auto"/>
-              <w:rPr>
-                <w:color w:val="000000"/>
-                <w:sz w:val="22"/>
-                <w:szCs w:val="22"/>
-              </w:rPr>
-            </w:pPr>
-          </w:p>
-        </w:tc>
-      </w:tr>
-      <w:tr>
-        <w:trPr>
-          <w:jc w:val="center"/>
-        </w:trPr>
-        <w:tc>
-          <w:tcPr>
-            <w:tcW w:w="3005" w:type="dxa"/>
-            <w:tcBorders>
-              <w:top w:val="single" w:sz="4" w:space="0" w:color="000000"/>
-              <w:bottom w:val="single" w:sz="4" w:space="0" w:color="000000"/>
-              <w:right w:val="single" w:sz="4" w:space="0" w:color="000000"/>
-            </w:tcBorders>
-            <w:tcMar>
-              <w:top w:w="8" w:type="dxa"/>
-              <w:left w:w="108" w:type="dxa"/>
-              <w:bottom w:w="8" w:type="dxa"/>
-              <w:right w:w="108" w:type="dxa"/>
-            </w:tcMar>
-            <w:hideMark/>
-          </w:tcPr>
-          <w:p>
-            <w:pPr>
-              <w:spacing w:after="160" w:line="259" w:lineRule="auto"/>
-              <w:rPr>
-                <w:color w:val="000000"/>
-                <w:sz w:val="22"/>
-                <w:szCs w:val="22"/>
-              </w:rPr>
-            </w:pPr>
-            <w:r>
-              <w:rPr>
-                <w:rFonts w:ascii="Century Gothic" w:eastAsia="Century Gothic" w:hAnsi="Century Gothic" w:cs="Century Gothic"/>
-                <w:color w:val="000000"/>
-                <w:sz w:val="22"/>
-                <w:szCs w:val="22"/>
-              </w:rPr>
-              <w:t>Heathers The Musical</w:t>
-            </w:r>
-          </w:p>
-        </w:tc>
-        <w:tc>
-          <w:tcPr>
-            <w:tcW w:w="3005" w:type="dxa"/>
-            <w:tcBorders>
-              <w:top w:val="single" w:sz="4" w:space="0" w:color="000000"/>
-              <w:left w:val="single" w:sz="4" w:space="0" w:color="000000"/>
-              <w:bottom w:val="single" w:sz="4" w:space="0" w:color="000000"/>
-              <w:right w:val="single" w:sz="4" w:space="0" w:color="000000"/>
-            </w:tcBorders>
-            <w:tcMar>
-              <w:top w:w="8" w:type="dxa"/>
-              <w:left w:w="108" w:type="dxa"/>
-              <w:bottom w:w="8" w:type="dxa"/>
-              <w:right w:w="108" w:type="dxa"/>
-            </w:tcMar>
-            <w:hideMark/>
-          </w:tcPr>
-          <w:p>
-            <w:pPr>
-              <w:spacing w:after="160" w:line="259" w:lineRule="auto"/>
-              <w:rPr>
-                <w:color w:val="000000"/>
-                <w:sz w:val="22"/>
-                <w:szCs w:val="22"/>
-              </w:rPr>
-            </w:pPr>
-            <w:r>
-              <w:rPr>
-                <w:rFonts w:ascii="Century Gothic" w:eastAsia="Century Gothic" w:hAnsi="Century Gothic" w:cs="Century Gothic"/>
-                <w:color w:val="000000"/>
-                <w:sz w:val="22"/>
-                <w:szCs w:val="22"/>
-              </w:rPr>
-              <w:t>Tue 16 – Sat 20 Nov</w:t>
-            </w:r>
-          </w:p>
-        </w:tc>
-        <w:tc>
-          <w:tcPr>
-            <w:tcW w:w="3006" w:type="dxa"/>
-            <w:tcBorders>
-              <w:top w:val="single" w:sz="4" w:space="0" w:color="000000"/>
-              <w:left w:val="single" w:sz="4" w:space="0" w:color="000000"/>
-              <w:bottom w:val="single" w:sz="4" w:space="0" w:color="000000"/>
-            </w:tcBorders>
-            <w:tcMar>
-              <w:top w:w="8" w:type="dxa"/>
-              <w:left w:w="108" w:type="dxa"/>
-              <w:bottom w:w="8" w:type="dxa"/>
-              <w:right w:w="108" w:type="dxa"/>
-            </w:tcMar>
-            <w:hideMark/>
-          </w:tcPr>
-          <w:p>
-            <w:pPr>
-              <w:spacing w:after="160" w:line="259" w:lineRule="auto"/>
-              <w:rPr>
-                <w:color w:val="000000"/>
-                <w:sz w:val="22"/>
-                <w:szCs w:val="22"/>
-              </w:rPr>
-            </w:pPr>
-            <w:r>
-              <w:rPr>
-                <w:rFonts w:ascii="Century Gothic" w:eastAsia="Century Gothic" w:hAnsi="Century Gothic" w:cs="Century Gothic"/>
-                <w:color w:val="000000"/>
-                <w:sz w:val="22"/>
-                <w:szCs w:val="22"/>
-              </w:rPr>
-              <w:t>Thu &amp; Fri 2.30</w:t>
-            </w:r>
-          </w:p>
-        </w:tc>
-      </w:tr>
-      <w:tr>
-        <w:trPr>
-          <w:jc w:val="center"/>
-        </w:trPr>
-        <w:tc>
-          <w:tcPr>
-            <w:tcW w:w="3005" w:type="dxa"/>
-            <w:tcBorders>
-              <w:top w:val="single" w:sz="4" w:space="0" w:color="000000"/>
-              <w:bottom w:val="single" w:sz="4" w:space="0" w:color="000000"/>
-              <w:right w:val="single" w:sz="4" w:space="0" w:color="000000"/>
-            </w:tcBorders>
-            <w:tcMar>
-              <w:top w:w="8" w:type="dxa"/>
-              <w:left w:w="108" w:type="dxa"/>
-              <w:bottom w:w="8" w:type="dxa"/>
-              <w:right w:w="108" w:type="dxa"/>
-            </w:tcMar>
-            <w:hideMark/>
-          </w:tcPr>
-          <w:p>
-            <w:pPr>
-              <w:spacing w:after="160" w:line="259" w:lineRule="auto"/>
-              <w:rPr>
-                <w:color w:val="000000"/>
-                <w:sz w:val="22"/>
-                <w:szCs w:val="22"/>
-              </w:rPr>
-            </w:pPr>
-            <w:r>
-              <w:rPr>
-                <w:rFonts w:ascii="Century Gothic" w:eastAsia="Century Gothic" w:hAnsi="Century Gothic" w:cs="Century Gothic"/>
-                <w:color w:val="000000"/>
-                <w:sz w:val="22"/>
-                <w:szCs w:val="22"/>
-              </w:rPr>
-              <w:t>80s Live</w:t>
-            </w:r>
-          </w:p>
-        </w:tc>
-        <w:tc>
-          <w:tcPr>
-            <w:tcW w:w="3005" w:type="dxa"/>
-            <w:tcBorders>
-              <w:top w:val="single" w:sz="4" w:space="0" w:color="000000"/>
-              <w:left w:val="single" w:sz="4" w:space="0" w:color="000000"/>
-              <w:bottom w:val="single" w:sz="4" w:space="0" w:color="000000"/>
-              <w:right w:val="single" w:sz="4" w:space="0" w:color="000000"/>
-            </w:tcBorders>
-            <w:tcMar>
-              <w:top w:w="8" w:type="dxa"/>
-              <w:left w:w="108" w:type="dxa"/>
-              <w:bottom w:w="8" w:type="dxa"/>
-              <w:right w:w="108" w:type="dxa"/>
-            </w:tcMar>
-            <w:hideMark/>
-          </w:tcPr>
-          <w:p>
-            <w:pPr>
-              <w:spacing w:after="160" w:line="259" w:lineRule="auto"/>
-              <w:rPr>
-                <w:color w:val="000000"/>
-                <w:sz w:val="22"/>
-                <w:szCs w:val="22"/>
-              </w:rPr>
-            </w:pPr>
-            <w:r>
-              <w:rPr>
-                <w:rFonts w:ascii="Century Gothic" w:eastAsia="Century Gothic" w:hAnsi="Century Gothic" w:cs="Century Gothic"/>
-                <w:color w:val="000000"/>
-                <w:sz w:val="22"/>
-                <w:szCs w:val="22"/>
-              </w:rPr>
-              <w:t>Sun 21 Nov</w:t>
-            </w:r>
-          </w:p>
-        </w:tc>
-        <w:tc>
-          <w:tcPr>
-            <w:tcW w:w="3006" w:type="dxa"/>
-            <w:tcBorders>
-              <w:top w:val="single" w:sz="4" w:space="0" w:color="000000"/>
-              <w:left w:val="single" w:sz="4" w:space="0" w:color="000000"/>
-              <w:bottom w:val="single" w:sz="4" w:space="0" w:color="000000"/>
-            </w:tcBorders>
-            <w:tcMar>
-              <w:top w:w="8" w:type="dxa"/>
-              <w:left w:w="108" w:type="dxa"/>
-              <w:bottom w:w="8" w:type="dxa"/>
-              <w:right w:w="108" w:type="dxa"/>
-            </w:tcMar>
-          </w:tcPr>
-          <w:p>
-            <w:pPr>
-              <w:spacing w:after="160" w:line="259" w:lineRule="auto"/>
-              <w:rPr>
-                <w:color w:val="000000"/>
-                <w:sz w:val="22"/>
-                <w:szCs w:val="22"/>
-              </w:rPr>
-            </w:pPr>
-          </w:p>
-        </w:tc>
-      </w:tr>
-      <w:tr>
-        <w:trPr>
-          <w:jc w:val="center"/>
-        </w:trPr>
-        <w:tc>
-          <w:tcPr>
-            <w:tcW w:w="3005" w:type="dxa"/>
-            <w:tcBorders>
-              <w:top w:val="single" w:sz="4" w:space="0" w:color="000000"/>
-              <w:bottom w:val="single" w:sz="4" w:space="0" w:color="000000"/>
-              <w:right w:val="single" w:sz="4" w:space="0" w:color="000000"/>
-            </w:tcBorders>
-            <w:tcMar>
-              <w:top w:w="8" w:type="dxa"/>
-              <w:left w:w="108" w:type="dxa"/>
-              <w:bottom w:w="8" w:type="dxa"/>
-              <w:right w:w="108" w:type="dxa"/>
-            </w:tcMar>
-            <w:hideMark/>
-          </w:tcPr>
-          <w:p>
-            <w:pPr>
-              <w:spacing w:after="160" w:line="259" w:lineRule="auto"/>
-              <w:rPr>
-                <w:color w:val="000000"/>
-                <w:sz w:val="22"/>
-                <w:szCs w:val="22"/>
-              </w:rPr>
-            </w:pPr>
-            <w:r>
-              <w:rPr>
-                <w:rFonts w:ascii="Century Gothic" w:eastAsia="Century Gothic" w:hAnsi="Century Gothic" w:cs="Century Gothic"/>
-                <w:color w:val="000000"/>
-                <w:sz w:val="22"/>
-                <w:szCs w:val="22"/>
-              </w:rPr>
-              <w:t>Six</w:t>
-            </w:r>
-          </w:p>
-        </w:tc>
-        <w:tc>
-          <w:tcPr>
-            <w:tcW w:w="3005" w:type="dxa"/>
-            <w:tcBorders>
-              <w:top w:val="single" w:sz="4" w:space="0" w:color="000000"/>
-              <w:left w:val="single" w:sz="4" w:space="0" w:color="000000"/>
-              <w:bottom w:val="single" w:sz="4" w:space="0" w:color="000000"/>
-              <w:right w:val="single" w:sz="4" w:space="0" w:color="000000"/>
-            </w:tcBorders>
-            <w:tcMar>
-              <w:top w:w="8" w:type="dxa"/>
-              <w:left w:w="108" w:type="dxa"/>
-              <w:bottom w:w="8" w:type="dxa"/>
-              <w:right w:w="108" w:type="dxa"/>
-            </w:tcMar>
-            <w:hideMark/>
-          </w:tcPr>
-          <w:p>
-            <w:pPr>
-              <w:spacing w:after="160" w:line="259" w:lineRule="auto"/>
-              <w:rPr>
-                <w:color w:val="000000"/>
-                <w:sz w:val="22"/>
-                <w:szCs w:val="22"/>
-              </w:rPr>
-            </w:pPr>
-            <w:r>
-              <w:rPr>
-                <w:rFonts w:ascii="Century Gothic" w:eastAsia="Century Gothic" w:hAnsi="Century Gothic" w:cs="Century Gothic"/>
-                <w:color w:val="000000"/>
-                <w:sz w:val="22"/>
-                <w:szCs w:val="22"/>
-              </w:rPr>
-              <w:t>Tue 23 – Sat 27 Nov</w:t>
-            </w:r>
-          </w:p>
-        </w:tc>
-        <w:tc>
-          <w:tcPr>
-            <w:tcW w:w="3006" w:type="dxa"/>
-            <w:tcBorders>
-              <w:top w:val="single" w:sz="4" w:space="0" w:color="000000"/>
-              <w:left w:val="single" w:sz="4" w:space="0" w:color="000000"/>
-              <w:bottom w:val="single" w:sz="4" w:space="0" w:color="000000"/>
-            </w:tcBorders>
-            <w:tcMar>
-              <w:top w:w="8" w:type="dxa"/>
-              <w:left w:w="108" w:type="dxa"/>
-              <w:bottom w:w="8" w:type="dxa"/>
-              <w:right w:w="108" w:type="dxa"/>
-            </w:tcMar>
-          </w:tcPr>
-          <w:p>
-            <w:pPr>
-              <w:spacing w:after="160" w:line="259" w:lineRule="auto"/>
-              <w:rPr>
-                <w:rFonts w:ascii="Century Gothic" w:hAnsi="Century Gothic"/>
-                <w:color w:val="000000"/>
-                <w:sz w:val="22"/>
-                <w:szCs w:val="22"/>
-              </w:rPr>
-            </w:pPr>
-            <w:r>
-              <w:rPr>
-                <w:rFonts w:ascii="Century Gothic" w:hAnsi="Century Gothic"/>
-                <w:color w:val="000000"/>
-                <w:sz w:val="22"/>
-                <w:szCs w:val="22"/>
-              </w:rPr>
-              <w:t>Wed &amp; Fri 6pm</w:t>
-            </w:r>
-          </w:p>
-        </w:tc>
-      </w:tr>
-      <w:tr>
-        <w:trPr>
-          <w:jc w:val="center"/>
-        </w:trPr>
-        <w:tc>
-          <w:tcPr>
-            <w:tcW w:w="3005" w:type="dxa"/>
-            <w:tcBorders>
-              <w:top w:val="single" w:sz="4" w:space="0" w:color="000000"/>
-              <w:bottom w:val="single" w:sz="4" w:space="0" w:color="000000"/>
-              <w:right w:val="single" w:sz="4" w:space="0" w:color="000000"/>
-            </w:tcBorders>
-            <w:tcMar>
-              <w:top w:w="8" w:type="dxa"/>
-              <w:left w:w="108" w:type="dxa"/>
-              <w:bottom w:w="8" w:type="dxa"/>
-              <w:right w:w="108" w:type="dxa"/>
-            </w:tcMar>
-            <w:hideMark/>
-          </w:tcPr>
-          <w:p>
-            <w:pPr>
-              <w:spacing w:after="160" w:line="259" w:lineRule="auto"/>
-              <w:rPr>
-                <w:color w:val="000000"/>
-                <w:sz w:val="22"/>
-                <w:szCs w:val="22"/>
-              </w:rPr>
-            </w:pPr>
-            <w:r>
-              <w:rPr>
-                <w:rFonts w:ascii="Century Gothic" w:eastAsia="Century Gothic" w:hAnsi="Century Gothic" w:cs="Century Gothic"/>
-                <w:color w:val="000000"/>
-                <w:sz w:val="22"/>
-                <w:szCs w:val="22"/>
-              </w:rPr>
-              <w:t>What The Ladybird Heard</w:t>
-            </w:r>
-          </w:p>
-        </w:tc>
-        <w:tc>
-          <w:tcPr>
-            <w:tcW w:w="3005" w:type="dxa"/>
-            <w:tcBorders>
-              <w:top w:val="single" w:sz="4" w:space="0" w:color="000000"/>
-              <w:left w:val="single" w:sz="4" w:space="0" w:color="000000"/>
-              <w:bottom w:val="single" w:sz="4" w:space="0" w:color="000000"/>
-              <w:right w:val="single" w:sz="4" w:space="0" w:color="000000"/>
-            </w:tcBorders>
-            <w:tcMar>
-              <w:top w:w="8" w:type="dxa"/>
-              <w:left w:w="108" w:type="dxa"/>
-              <w:bottom w:w="8" w:type="dxa"/>
-              <w:right w:w="108" w:type="dxa"/>
-            </w:tcMar>
-            <w:hideMark/>
-          </w:tcPr>
-          <w:p>
-            <w:pPr>
-              <w:spacing w:after="160" w:line="259" w:lineRule="auto"/>
-              <w:rPr>
-                <w:color w:val="000000"/>
-                <w:sz w:val="22"/>
-                <w:szCs w:val="22"/>
-              </w:rPr>
-            </w:pPr>
-            <w:r>
-              <w:rPr>
-                <w:rFonts w:ascii="Century Gothic" w:eastAsia="Century Gothic" w:hAnsi="Century Gothic" w:cs="Century Gothic"/>
-                <w:color w:val="000000"/>
-                <w:sz w:val="22"/>
-                <w:szCs w:val="22"/>
-              </w:rPr>
-              <w:t>Wed 24 – Sat 27 Nov</w:t>
-            </w:r>
-          </w:p>
-        </w:tc>
-        <w:tc>
-          <w:tcPr>
-            <w:tcW w:w="3006" w:type="dxa"/>
-            <w:tcBorders>
-              <w:top w:val="single" w:sz="4" w:space="0" w:color="000000"/>
-              <w:left w:val="single" w:sz="4" w:space="0" w:color="000000"/>
-              <w:bottom w:val="single" w:sz="4" w:space="0" w:color="000000"/>
-            </w:tcBorders>
-            <w:tcMar>
-              <w:top w:w="8" w:type="dxa"/>
-              <w:left w:w="108" w:type="dxa"/>
-              <w:bottom w:w="8" w:type="dxa"/>
-              <w:right w:w="108" w:type="dxa"/>
-            </w:tcMar>
-            <w:hideMark/>
-          </w:tcPr>
-          <w:p>
-            <w:pPr>
-              <w:spacing w:after="160" w:line="259" w:lineRule="auto"/>
-              <w:rPr>
-                <w:color w:val="000000"/>
-                <w:sz w:val="22"/>
-                <w:szCs w:val="22"/>
-              </w:rPr>
-            </w:pPr>
-            <w:r>
-              <w:rPr>
-                <w:rFonts w:ascii="Century Gothic" w:eastAsia="Century Gothic" w:hAnsi="Century Gothic" w:cs="Century Gothic"/>
-                <w:color w:val="000000"/>
-                <w:sz w:val="22"/>
-                <w:szCs w:val="22"/>
-              </w:rPr>
-              <w:t>Check website for perf times</w:t>
-            </w:r>
-          </w:p>
-        </w:tc>
-      </w:tr>
-      <w:tr>
-        <w:trPr>
-          <w:jc w:val="center"/>
-        </w:trPr>
-        <w:tc>
-          <w:tcPr>
-            <w:tcW w:w="3005" w:type="dxa"/>
-            <w:tcBorders>
-              <w:top w:val="single" w:sz="4" w:space="0" w:color="000000"/>
-              <w:bottom w:val="single" w:sz="4" w:space="0" w:color="000000"/>
-              <w:right w:val="single" w:sz="4" w:space="0" w:color="000000"/>
-            </w:tcBorders>
-            <w:tcMar>
-              <w:top w:w="8" w:type="dxa"/>
-              <w:left w:w="108" w:type="dxa"/>
-              <w:bottom w:w="8" w:type="dxa"/>
-              <w:right w:w="108" w:type="dxa"/>
-            </w:tcMar>
-            <w:hideMark/>
-          </w:tcPr>
-          <w:p>
-            <w:pPr>
-              <w:spacing w:after="160" w:line="259" w:lineRule="auto"/>
-              <w:rPr>
-                <w:color w:val="000000"/>
-                <w:sz w:val="22"/>
-                <w:szCs w:val="22"/>
-              </w:rPr>
-            </w:pPr>
-            <w:r>
-              <w:rPr>
-                <w:rFonts w:ascii="Century Gothic" w:eastAsia="Century Gothic" w:hAnsi="Century Gothic" w:cs="Century Gothic"/>
-                <w:color w:val="000000"/>
-                <w:sz w:val="22"/>
-                <w:szCs w:val="22"/>
-              </w:rPr>
-              <w:t>Rob Brydon</w:t>
-            </w:r>
-          </w:p>
-        </w:tc>
-        <w:tc>
-          <w:tcPr>
-            <w:tcW w:w="3005" w:type="dxa"/>
-            <w:tcBorders>
-              <w:top w:val="single" w:sz="4" w:space="0" w:color="000000"/>
-              <w:left w:val="single" w:sz="4" w:space="0" w:color="000000"/>
-              <w:bottom w:val="single" w:sz="4" w:space="0" w:color="000000"/>
-              <w:right w:val="single" w:sz="4" w:space="0" w:color="000000"/>
-            </w:tcBorders>
-            <w:tcMar>
-              <w:top w:w="8" w:type="dxa"/>
-              <w:left w:w="108" w:type="dxa"/>
-              <w:bottom w:w="8" w:type="dxa"/>
-              <w:right w:w="108" w:type="dxa"/>
-            </w:tcMar>
-            <w:hideMark/>
-          </w:tcPr>
-          <w:p>
-            <w:pPr>
-              <w:spacing w:after="160" w:line="259" w:lineRule="auto"/>
-              <w:rPr>
-                <w:color w:val="000000"/>
-                <w:sz w:val="22"/>
-                <w:szCs w:val="22"/>
-              </w:rPr>
-            </w:pPr>
-            <w:r>
-              <w:rPr>
-                <w:rFonts w:ascii="Century Gothic" w:eastAsia="Century Gothic" w:hAnsi="Century Gothic" w:cs="Century Gothic"/>
-                <w:color w:val="000000"/>
-                <w:sz w:val="22"/>
-                <w:szCs w:val="22"/>
-              </w:rPr>
-              <w:t>Sun 28 Nov</w:t>
-            </w:r>
-          </w:p>
-        </w:tc>
-        <w:tc>
-          <w:tcPr>
-            <w:tcW w:w="3006" w:type="dxa"/>
-            <w:tcBorders>
-              <w:top w:val="single" w:sz="4" w:space="0" w:color="000000"/>
-              <w:left w:val="single" w:sz="4" w:space="0" w:color="000000"/>
-              <w:bottom w:val="single" w:sz="4" w:space="0" w:color="000000"/>
-            </w:tcBorders>
-            <w:tcMar>
-              <w:top w:w="8" w:type="dxa"/>
-              <w:left w:w="108" w:type="dxa"/>
-              <w:bottom w:w="8" w:type="dxa"/>
-              <w:right w:w="108" w:type="dxa"/>
-            </w:tcMar>
-          </w:tcPr>
-          <w:p>
-            <w:pPr>
-              <w:spacing w:after="160" w:line="259" w:lineRule="auto"/>
-              <w:rPr>
-                <w:color w:val="000000"/>
-                <w:sz w:val="22"/>
-                <w:szCs w:val="22"/>
-              </w:rPr>
-            </w:pPr>
-          </w:p>
-        </w:tc>
-      </w:tr>
-      <w:tr>
-        <w:trPr>
-          <w:jc w:val="center"/>
-        </w:trPr>
-        <w:tc>
-          <w:tcPr>
-            <w:tcW w:w="3005" w:type="dxa"/>
-            <w:tcBorders>
-              <w:top w:val="single" w:sz="4" w:space="0" w:color="000000"/>
-              <w:bottom w:val="single" w:sz="4" w:space="0" w:color="000000"/>
-              <w:right w:val="single" w:sz="4" w:space="0" w:color="000000"/>
-            </w:tcBorders>
-            <w:tcMar>
-              <w:top w:w="8" w:type="dxa"/>
-              <w:left w:w="108" w:type="dxa"/>
-              <w:bottom w:w="8" w:type="dxa"/>
-              <w:right w:w="108" w:type="dxa"/>
-            </w:tcMar>
-            <w:hideMark/>
-          </w:tcPr>
-          <w:p>
-            <w:pPr>
-              <w:spacing w:after="160" w:line="259" w:lineRule="auto"/>
-              <w:rPr>
-                <w:color w:val="000000"/>
-                <w:sz w:val="22"/>
-                <w:szCs w:val="22"/>
-              </w:rPr>
-            </w:pPr>
-            <w:r>
-              <w:rPr>
-                <w:rFonts w:ascii="Century Gothic" w:eastAsia="Century Gothic" w:hAnsi="Century Gothic" w:cs="Century Gothic"/>
-                <w:color w:val="000000"/>
-                <w:sz w:val="22"/>
-                <w:szCs w:val="22"/>
-              </w:rPr>
-              <w:t>Hairspray</w:t>
-            </w:r>
-          </w:p>
-        </w:tc>
-        <w:tc>
-          <w:tcPr>
-            <w:tcW w:w="3005" w:type="dxa"/>
-            <w:tcBorders>
-              <w:top w:val="single" w:sz="4" w:space="0" w:color="000000"/>
-              <w:left w:val="single" w:sz="4" w:space="0" w:color="000000"/>
-              <w:bottom w:val="single" w:sz="4" w:space="0" w:color="000000"/>
-              <w:right w:val="single" w:sz="4" w:space="0" w:color="000000"/>
-            </w:tcBorders>
-            <w:tcMar>
-              <w:top w:w="8" w:type="dxa"/>
-              <w:left w:w="108" w:type="dxa"/>
-              <w:bottom w:w="8" w:type="dxa"/>
-              <w:right w:w="108" w:type="dxa"/>
-            </w:tcMar>
-            <w:hideMark/>
-          </w:tcPr>
-          <w:p>
-            <w:pPr>
-              <w:spacing w:after="160" w:line="259" w:lineRule="auto"/>
-              <w:rPr>
-                <w:color w:val="000000"/>
-                <w:sz w:val="22"/>
-                <w:szCs w:val="22"/>
-              </w:rPr>
-            </w:pPr>
-            <w:r>
-              <w:rPr>
-                <w:rFonts w:ascii="Century Gothic" w:eastAsia="Century Gothic" w:hAnsi="Century Gothic" w:cs="Century Gothic"/>
-                <w:color w:val="000000"/>
-                <w:sz w:val="22"/>
-                <w:szCs w:val="22"/>
-              </w:rPr>
-              <w:t>Mon 29 Nov – Sat 4 Dec</w:t>
-            </w:r>
-          </w:p>
-        </w:tc>
-        <w:tc>
-          <w:tcPr>
-            <w:tcW w:w="3006" w:type="dxa"/>
-            <w:tcBorders>
-              <w:top w:val="single" w:sz="4" w:space="0" w:color="000000"/>
-              <w:left w:val="single" w:sz="4" w:space="0" w:color="000000"/>
-              <w:bottom w:val="single" w:sz="4" w:space="0" w:color="000000"/>
-            </w:tcBorders>
-            <w:tcMar>
-              <w:top w:w="8" w:type="dxa"/>
-              <w:left w:w="108" w:type="dxa"/>
-              <w:bottom w:w="8" w:type="dxa"/>
-              <w:right w:w="108" w:type="dxa"/>
-            </w:tcMar>
-          </w:tcPr>
-          <w:p>
-            <w:pPr>
-              <w:spacing w:after="160" w:line="259" w:lineRule="auto"/>
-              <w:rPr>
-                <w:rFonts w:ascii="Century Gothic" w:hAnsi="Century Gothic"/>
-                <w:color w:val="000000"/>
-                <w:sz w:val="22"/>
-                <w:szCs w:val="22"/>
-              </w:rPr>
-            </w:pPr>
-            <w:r>
-              <w:rPr>
-                <w:rFonts w:ascii="Century Gothic" w:hAnsi="Century Gothic"/>
-                <w:color w:val="000000"/>
-                <w:sz w:val="22"/>
-                <w:szCs w:val="22"/>
-              </w:rPr>
-              <w:t>Wed 2.30</w:t>
-            </w:r>
-          </w:p>
-        </w:tc>
-      </w:tr>
-      <w:tr>
-        <w:trPr>
-          <w:jc w:val="center"/>
-        </w:trPr>
-        <w:tc>
-          <w:tcPr>
-            <w:tcW w:w="3005" w:type="dxa"/>
-            <w:tcBorders>
-              <w:top w:val="single" w:sz="4" w:space="0" w:color="000000"/>
-              <w:right w:val="single" w:sz="4" w:space="0" w:color="000000"/>
-            </w:tcBorders>
-            <w:tcMar>
-              <w:top w:w="8" w:type="dxa"/>
-              <w:left w:w="108" w:type="dxa"/>
-              <w:bottom w:w="8" w:type="dxa"/>
-              <w:right w:w="108" w:type="dxa"/>
-            </w:tcMar>
-            <w:hideMark/>
-          </w:tcPr>
-          <w:p>
-            <w:pPr>
-              <w:spacing w:after="160" w:line="259" w:lineRule="auto"/>
-              <w:rPr>
-                <w:color w:val="000000"/>
-                <w:sz w:val="22"/>
-                <w:szCs w:val="22"/>
-              </w:rPr>
-            </w:pPr>
-            <w:r>
-              <w:rPr>
-                <w:rFonts w:ascii="Century Gothic" w:eastAsia="Century Gothic" w:hAnsi="Century Gothic" w:cs="Century Gothic"/>
-                <w:color w:val="000000"/>
-                <w:sz w:val="22"/>
-                <w:szCs w:val="22"/>
-              </w:rPr>
-              <w:t>Jack and the Beanstalk</w:t>
-            </w:r>
-          </w:p>
-        </w:tc>
-        <w:tc>
-          <w:tcPr>
-            <w:tcW w:w="3005" w:type="dxa"/>
-            <w:tcBorders>
-              <w:top w:val="single" w:sz="4" w:space="0" w:color="000000"/>
-              <w:left w:val="single" w:sz="4" w:space="0" w:color="000000"/>
-              <w:right w:val="single" w:sz="4" w:space="0" w:color="000000"/>
-            </w:tcBorders>
-            <w:tcMar>
-              <w:top w:w="8" w:type="dxa"/>
-              <w:left w:w="108" w:type="dxa"/>
-              <w:bottom w:w="8" w:type="dxa"/>
-              <w:right w:w="108" w:type="dxa"/>
-            </w:tcMar>
-            <w:hideMark/>
-          </w:tcPr>
-          <w:p>
-            <w:pPr>
-              <w:spacing w:after="160" w:line="259" w:lineRule="auto"/>
-              <w:rPr>
-                <w:color w:val="000000"/>
-                <w:sz w:val="22"/>
-                <w:szCs w:val="22"/>
-              </w:rPr>
-            </w:pPr>
-            <w:r>
-              <w:rPr>
-                <w:rFonts w:ascii="Century Gothic" w:eastAsia="Century Gothic" w:hAnsi="Century Gothic" w:cs="Century Gothic"/>
-                <w:color w:val="000000"/>
-                <w:sz w:val="22"/>
-                <w:szCs w:val="22"/>
-              </w:rPr>
-              <w:t>Sat 11 Dec – Sat 8 Jan</w:t>
-            </w:r>
-          </w:p>
-        </w:tc>
-        <w:tc>
-          <w:tcPr>
-            <w:tcW w:w="3006" w:type="dxa"/>
-            <w:tcBorders>
-              <w:top w:val="single" w:sz="4" w:space="0" w:color="000000"/>
-              <w:left w:val="single" w:sz="4" w:space="0" w:color="000000"/>
-            </w:tcBorders>
-            <w:tcMar>
-              <w:top w:w="8" w:type="dxa"/>
-              <w:left w:w="108" w:type="dxa"/>
-              <w:bottom w:w="8" w:type="dxa"/>
-              <w:right w:w="108" w:type="dxa"/>
-            </w:tcMar>
-            <w:hideMark/>
-          </w:tcPr>
-          <w:p>
-            <w:pPr>
-              <w:spacing w:after="160" w:line="259" w:lineRule="auto"/>
-              <w:rPr>
-                <w:color w:val="000000"/>
-                <w:sz w:val="22"/>
-                <w:szCs w:val="22"/>
-              </w:rPr>
-            </w:pPr>
-            <w:r>
-              <w:rPr>
-                <w:rFonts w:ascii="Century Gothic" w:eastAsia="Century Gothic" w:hAnsi="Century Gothic" w:cs="Century Gothic"/>
-                <w:color w:val="000000"/>
-                <w:sz w:val="22"/>
-                <w:szCs w:val="22"/>
-              </w:rPr>
-              <w:t>Check website for perf times</w:t>
-            </w:r>
-          </w:p>
-        </w:tc>
-      </w:tr>
-    </w:tbl>
     <w:p/>
     <w:p/>
     <w:tbl>
@@ -4308,121 +165,6 @@
       </w:tr>
       <w:tr>
         <w:trPr>
-          <w:trHeight w:val="240"/>
-          <w:jc w:val="center"/>
-        </w:trPr>
-        <w:tc>
-          <w:tcPr>
-            <w:tcW w:w="3005" w:type="dxa"/>
-            <w:tcBorders>
-              <w:top w:val="single" w:sz="4" w:space="0" w:color="000000"/>
-              <w:bottom w:val="single" w:sz="4" w:space="0" w:color="000000"/>
-              <w:right w:val="single" w:sz="4" w:space="0" w:color="000000"/>
-            </w:tcBorders>
-            <w:tcMar>
-              <w:top w:w="8" w:type="dxa"/>
-              <w:left w:w="108" w:type="dxa"/>
-              <w:bottom w:w="8" w:type="dxa"/>
-              <w:right w:w="108" w:type="dxa"/>
-            </w:tcMar>
-            <w:hideMark/>
-          </w:tcPr>
-          <w:p>
-            <w:pPr>
-              <w:spacing w:after="160" w:line="259" w:lineRule="auto"/>
-              <w:rPr>
-                <w:color w:val="000000"/>
-                <w:sz w:val="22"/>
-                <w:szCs w:val="22"/>
-              </w:rPr>
-            </w:pPr>
-            <w:r>
-              <w:rPr>
-                <w:rFonts w:ascii="Century Gothic" w:eastAsia="Century Gothic" w:hAnsi="Century Gothic" w:cs="Century Gothic"/>
-                <w:color w:val="000000"/>
-                <w:sz w:val="22"/>
-                <w:szCs w:val="22"/>
-              </w:rPr>
-              <w:t>The Addams Family</w:t>
-            </w:r>
-          </w:p>
-        </w:tc>
-        <w:tc>
-          <w:tcPr>
-            <w:tcW w:w="3005" w:type="dxa"/>
-            <w:tcBorders>
-              <w:top w:val="single" w:sz="4" w:space="0" w:color="000000"/>
-              <w:left w:val="single" w:sz="4" w:space="0" w:color="000000"/>
-              <w:bottom w:val="single" w:sz="4" w:space="0" w:color="000000"/>
-              <w:right w:val="single" w:sz="4" w:space="0" w:color="000000"/>
-            </w:tcBorders>
-            <w:tcMar>
-              <w:top w:w="8" w:type="dxa"/>
-              <w:left w:w="108" w:type="dxa"/>
-              <w:bottom w:w="8" w:type="dxa"/>
-              <w:right w:w="108" w:type="dxa"/>
-            </w:tcMar>
-            <w:hideMark/>
-          </w:tcPr>
-          <w:p>
-            <w:pPr>
-              <w:spacing w:after="160" w:line="259" w:lineRule="auto"/>
-              <w:rPr>
-                <w:color w:val="000000"/>
-                <w:sz w:val="22"/>
-                <w:szCs w:val="22"/>
-              </w:rPr>
-            </w:pPr>
-            <w:r>
-              <w:rPr>
-                <w:rFonts w:ascii="Century Gothic" w:eastAsia="Century Gothic" w:hAnsi="Century Gothic" w:cs="Century Gothic"/>
-                <w:color w:val="000000"/>
-                <w:sz w:val="22"/>
-                <w:szCs w:val="22"/>
-              </w:rPr>
-              <w:t>Tue 11 – Sat 15 Jan</w:t>
-            </w:r>
-          </w:p>
-        </w:tc>
-        <w:tc>
-          <w:tcPr>
-            <w:tcW w:w="3006" w:type="dxa"/>
-            <w:tcBorders>
-              <w:top w:val="single" w:sz="4" w:space="0" w:color="000000"/>
-              <w:left w:val="single" w:sz="4" w:space="0" w:color="000000"/>
-              <w:bottom w:val="single" w:sz="4" w:space="0" w:color="000000"/>
-            </w:tcBorders>
-            <w:tcMar>
-              <w:top w:w="8" w:type="dxa"/>
-              <w:left w:w="108" w:type="dxa"/>
-              <w:bottom w:w="8" w:type="dxa"/>
-              <w:right w:w="108" w:type="dxa"/>
-            </w:tcMar>
-            <w:hideMark/>
-          </w:tcPr>
-          <w:p>
-            <w:pPr>
-              <w:spacing w:after="160" w:line="259" w:lineRule="auto"/>
-              <w:rPr>
-                <w:color w:val="000000"/>
-                <w:sz w:val="22"/>
-                <w:szCs w:val="22"/>
-              </w:rPr>
-            </w:pPr>
-            <w:r>
-              <w:rPr>
-                <w:rFonts w:ascii="Century Gothic" w:eastAsia="Century Gothic" w:hAnsi="Century Gothic" w:cs="Century Gothic"/>
-                <w:color w:val="000000"/>
-                <w:sz w:val="22"/>
-                <w:szCs w:val="22"/>
-              </w:rPr>
-              <w:t>Wed 2.30</w:t>
-            </w:r>
-          </w:p>
-        </w:tc>
-      </w:tr>
-      <w:tr>
-        <w:trPr>
           <w:jc w:val="center"/>
         </w:trPr>
         <w:tc>
@@ -5105,27 +847,7 @@
                 <w:sz w:val="22"/>
                 <w:szCs w:val="22"/>
               </w:rPr>
-              <w:t xml:space="preserve">Sing A Long </w:t>
-            </w:r>
-            <w:proofErr w:type="spellStart"/>
-            <w:r>
-              <w:rPr>
-                <w:rFonts w:ascii="Century Gothic" w:eastAsia="Century Gothic" w:hAnsi="Century Gothic" w:cs="Century Gothic"/>
-                <w:color w:val="000000"/>
-                <w:sz w:val="22"/>
-                <w:szCs w:val="22"/>
-              </w:rPr>
-              <w:t>a</w:t>
-            </w:r>
-            <w:proofErr w:type="spellEnd"/>
-            <w:r>
-              <w:rPr>
-                <w:rFonts w:ascii="Century Gothic" w:eastAsia="Century Gothic" w:hAnsi="Century Gothic" w:cs="Century Gothic"/>
-                <w:color w:val="000000"/>
-                <w:sz w:val="22"/>
-                <w:szCs w:val="22"/>
-              </w:rPr>
-              <w:t xml:space="preserve"> The Greatest Showman</w:t>
+              <w:t>Sing A Long a The Greatest Showman</w:t>
             </w:r>
           </w:p>
         </w:tc>
@@ -5687,7 +1409,6 @@
                 <w:sz w:val="22"/>
                 <w:szCs w:val="22"/>
               </w:rPr>
-              <w:lastRenderedPageBreak/>
               <w:t>Jimmy Carr</w:t>
             </w:r>
           </w:p>
@@ -6989,43 +2710,54 @@
                 <w:sz w:val="22"/>
                 <w:szCs w:val="22"/>
               </w:rPr>
-              <w:t>Everybody’s Talking About Jamie</w:t>
-            </w:r>
-          </w:p>
-        </w:tc>
-        <w:tc>
-          <w:tcPr>
-            <w:tcW w:w="3005" w:type="dxa"/>
-            <w:tcBorders>
-              <w:top w:val="single" w:sz="4" w:space="0" w:color="000000"/>
-              <w:left w:val="single" w:sz="4" w:space="0" w:color="000000"/>
-              <w:bottom w:val="single" w:sz="4" w:space="0" w:color="000000"/>
-              <w:right w:val="single" w:sz="4" w:space="0" w:color="000000"/>
-            </w:tcBorders>
-            <w:tcMar>
-              <w:top w:w="8" w:type="dxa"/>
-              <w:left w:w="108" w:type="dxa"/>
-              <w:bottom w:w="8" w:type="dxa"/>
-              <w:right w:w="108" w:type="dxa"/>
-            </w:tcMar>
-            <w:hideMark/>
-          </w:tcPr>
-          <w:p>
-            <w:pPr>
-              <w:spacing w:after="160" w:line="259" w:lineRule="auto"/>
-              <w:rPr>
-                <w:color w:val="000000"/>
-                <w:sz w:val="22"/>
-                <w:szCs w:val="22"/>
-              </w:rPr>
-            </w:pPr>
-            <w:r>
-              <w:rPr>
-                <w:rFonts w:ascii="Century Gothic" w:eastAsia="Century Gothic" w:hAnsi="Century Gothic" w:cs="Century Gothic"/>
-                <w:color w:val="000000"/>
-                <w:sz w:val="22"/>
-                <w:szCs w:val="22"/>
-              </w:rPr>
+              <w:t xml:space="preserve">Everybody’s Talking </w:t>
+            </w:r>
+            <w:r>
+              <w:rPr>
+                <w:rFonts w:ascii="Century Gothic" w:eastAsia="Century Gothic" w:hAnsi="Century Gothic" w:cs="Century Gothic"/>
+                <w:color w:val="000000"/>
+                <w:sz w:val="22"/>
+                <w:szCs w:val="22"/>
+              </w:rPr>
+              <w:lastRenderedPageBreak/>
+              <w:t>About Jamie</w:t>
+            </w:r>
+          </w:p>
+        </w:tc>
+        <w:tc>
+          <w:tcPr>
+            <w:tcW w:w="3005" w:type="dxa"/>
+            <w:tcBorders>
+              <w:top w:val="single" w:sz="4" w:space="0" w:color="000000"/>
+              <w:left w:val="single" w:sz="4" w:space="0" w:color="000000"/>
+              <w:bottom w:val="single" w:sz="4" w:space="0" w:color="000000"/>
+              <w:right w:val="single" w:sz="4" w:space="0" w:color="000000"/>
+            </w:tcBorders>
+            <w:tcMar>
+              <w:top w:w="8" w:type="dxa"/>
+              <w:left w:w="108" w:type="dxa"/>
+              <w:bottom w:w="8" w:type="dxa"/>
+              <w:right w:w="108" w:type="dxa"/>
+            </w:tcMar>
+            <w:hideMark/>
+          </w:tcPr>
+          <w:p>
+            <w:pPr>
+              <w:spacing w:after="160" w:line="259" w:lineRule="auto"/>
+              <w:rPr>
+                <w:color w:val="000000"/>
+                <w:sz w:val="22"/>
+                <w:szCs w:val="22"/>
+              </w:rPr>
+            </w:pPr>
+            <w:r>
+              <w:rPr>
+                <w:rFonts w:ascii="Century Gothic" w:eastAsia="Century Gothic" w:hAnsi="Century Gothic" w:cs="Century Gothic"/>
+                <w:color w:val="000000"/>
+                <w:sz w:val="22"/>
+                <w:szCs w:val="22"/>
+              </w:rPr>
+              <w:lastRenderedPageBreak/>
               <w:t>Tue 19 – Sat 23 Apr</w:t>
             </w:r>
           </w:p>
@@ -8458,7 +4190,6 @@
                 <w:sz w:val="22"/>
                 <w:szCs w:val="22"/>
               </w:rPr>
-              <w:lastRenderedPageBreak/>
               <w:t>Jane McDonald</w:t>
             </w:r>
           </w:p>
@@ -9332,7 +5063,7 @@
 </file>
 
 <file path=word/styles.xml><?xml version="1.0" encoding="utf-8"?>
-<w:styles xmlns:mc="http://schemas.openxmlformats.org/markup-compatibility/2006" xmlns:r="http://schemas.openxmlformats.org/officeDocument/2006/relationships" xmlns:w="http://schemas.openxmlformats.org/wordprocessingml/2006/main" xmlns:w14="http://schemas.microsoft.com/office/word/2010/wordml" xmlns:w15="http://schemas.microsoft.com/office/word/2012/wordml" mc:Ignorable="w14 w15">
+<w:styles xmlns:mc="http://schemas.openxmlformats.org/markup-compatibility/2006" xmlns:r="http://schemas.openxmlformats.org/officeDocument/2006/relationships" xmlns:w="http://schemas.openxmlformats.org/wordprocessingml/2006/main" xmlns:w14="http://schemas.microsoft.com/office/word/2010/wordml" xmlns:w15="http://schemas.microsoft.com/office/word/2012/wordml" xmlns:w16cex="http://schemas.microsoft.com/office/word/2018/wordml/cex" xmlns:w16cid="http://schemas.microsoft.com/office/word/2016/wordml/cid" xmlns:w16="http://schemas.microsoft.com/office/word/2018/wordml" xmlns:w16sdtdh="http://schemas.microsoft.com/office/word/2020/wordml/sdtdatahash" xmlns:w16se="http://schemas.microsoft.com/office/word/2015/wordml/symex" mc:Ignorable="w14 w15 w16se w16cid w16 w16cex w16sdtdh">
   <w:docDefaults>
     <w:rPrDefault>
       <w:rPr>
@@ -9342,7 +5073,7 @@
     </w:rPrDefault>
     <w:pPrDefault/>
   </w:docDefaults>
-  <w:latentStyles w:defLockedState="0" w:defUIPriority="99" w:defSemiHidden="0" w:defUnhideWhenUsed="0" w:defQFormat="0" w:count="371">
+  <w:latentStyles w:defLockedState="0" w:defUIPriority="99" w:defSemiHidden="0" w:defUnhideWhenUsed="0" w:defQFormat="0" w:count="376">
     <w:lsdException w:name="Normal" w:uiPriority="0" w:qFormat="1"/>
     <w:lsdException w:name="heading 1" w:uiPriority="9" w:qFormat="1"/>
     <w:lsdException w:name="heading 2" w:semiHidden="1" w:uiPriority="9" w:unhideWhenUsed="1" w:qFormat="1"/>
@@ -9448,7 +5179,6 @@
     <w:lsdException w:name="HTML Sample" w:semiHidden="1" w:unhideWhenUsed="1"/>
     <w:lsdException w:name="HTML Typewriter" w:semiHidden="1" w:unhideWhenUsed="1"/>
     <w:lsdException w:name="HTML Variable" w:semiHidden="1" w:unhideWhenUsed="1"/>
-    <w:lsdException w:name="Normal Table" w:semiHidden="1" w:unhideWhenUsed="1"/>
     <w:lsdException w:name="annotation subject" w:semiHidden="1" w:unhideWhenUsed="1"/>
     <w:lsdException w:name="No List" w:semiHidden="1" w:unhideWhenUsed="1"/>
     <w:lsdException w:name="Outline List 1" w:semiHidden="1" w:unhideWhenUsed="1"/>
@@ -9491,11 +5221,8 @@
     <w:lsdException w:name="Table Contemporary" w:semiHidden="1" w:unhideWhenUsed="1"/>
     <w:lsdException w:name="Table Elegant" w:semiHidden="1" w:unhideWhenUsed="1"/>
     <w:lsdException w:name="Table Professional" w:semiHidden="1" w:unhideWhenUsed="1"/>
-    <w:lsdException w:name="Table Subtle 1" w:semiHidden="1" w:unhideWhenUsed="1"/>
     <w:lsdException w:name="Table Subtle 2" w:semiHidden="1" w:unhideWhenUsed="1"/>
     <w:lsdException w:name="Table Web 1" w:semiHidden="1" w:unhideWhenUsed="1"/>
-    <w:lsdException w:name="Table Web 2" w:semiHidden="1" w:unhideWhenUsed="1"/>
-    <w:lsdException w:name="Table Web 3" w:semiHidden="1" w:unhideWhenUsed="1"/>
     <w:lsdException w:name="Balloon Text" w:semiHidden="1" w:unhideWhenUsed="1"/>
     <w:lsdException w:name="Table Grid" w:uiPriority="59"/>
     <w:lsdException w:name="Table Theme" w:semiHidden="1" w:unhideWhenUsed="1"/>
@@ -9714,6 +5441,11 @@
     <w:lsdException w:name="List Table 5 Dark Accent 6" w:uiPriority="50"/>
     <w:lsdException w:name="List Table 6 Colorful Accent 6" w:uiPriority="51"/>
     <w:lsdException w:name="List Table 7 Colorful Accent 6" w:uiPriority="52"/>
+    <w:lsdException w:name="Mention" w:semiHidden="1" w:unhideWhenUsed="1"/>
+    <w:lsdException w:name="Smart Hyperlink" w:semiHidden="1" w:unhideWhenUsed="1"/>
+    <w:lsdException w:name="Hashtag" w:semiHidden="1" w:unhideWhenUsed="1"/>
+    <w:lsdException w:name="Unresolved Mention" w:semiHidden="1" w:unhideWhenUsed="1"/>
+    <w:lsdException w:name="Smart Link" w:semiHidden="1" w:unhideWhenUsed="1"/>
   </w:latentStyles>
   <w:style w:type="paragraph" w:default="1" w:styleId="Normal">
     <w:name w:val="Normal"/>

</xml_diff>